<commit_message>
Gaurav Arora is the new vice-build manager
</commit_message>
<xml_diff>
--- a/Project Documentation/Requirements/ID1/ID1-ProcessDocumentation.docx
+++ b/Project Documentation/Requirements/ID1/ID1-ProcessDocumentation.docx
@@ -3,14 +3,16 @@
 <w:document xmlns:wpc="http://schemas.microsoft.com/office/word/2010/wordprocessingCanvas" xmlns:cx="http://schemas.microsoft.com/office/drawing/2014/chartex" xmlns:cx1="http://schemas.microsoft.com/office/drawing/2015/9/8/chartex" xmlns:cx2="http://schemas.microsoft.com/office/drawing/2015/10/21/chartex" xmlns:mc="http://schemas.openxmlformats.org/markup-compatibility/2006" xmlns:o="urn:schemas-microsoft-com:office:office" xmlns:r="http://schemas.openxmlformats.org/officeDocument/2006/relationships" xmlns:m="http://schemas.openxmlformats.org/officeDocument/2006/math" xmlns:v="urn:schemas-microsoft-com:vml" xmlns:wp14="http://schemas.microsoft.com/office/word/2010/wordprocessingDrawing" xmlns:wp="http://schemas.openxmlformats.org/drawingml/2006/wordprocessingDrawing" xmlns:w10="urn:schemas-microsoft-com:office:word" xmlns:w="http://schemas.openxmlformats.org/wordprocessingml/2006/main" xmlns:w14="http://schemas.microsoft.com/office/word/2010/wordml" xmlns:w15="http://schemas.microsoft.com/office/word/2012/wordml" xmlns:w16se="http://schemas.microsoft.com/office/word/2015/wordml/symex" xmlns:wpg="http://schemas.microsoft.com/office/word/2010/wordprocessingGroup" xmlns:wpi="http://schemas.microsoft.com/office/word/2010/wordprocessingInk" xmlns:wne="http://schemas.microsoft.com/office/word/2006/wordml" xmlns:wps="http://schemas.microsoft.com/office/word/2010/wordprocessingShape" mc:Ignorable="w14 w15 w16se wp14">
   <w:body>
     <w:p>
+      <w:pPr>
+        <w:rPr>
+          <w:rStyle w:val="Heading1Char"/>
+          <w:rFonts w:asciiTheme="minorHAnsi" w:eastAsiaTheme="minorHAnsi" w:hAnsiTheme="minorHAnsi" w:cstheme="minorBidi"/>
+          <w:color w:val="auto"/>
+          <w:sz w:val="22"/>
+          <w:szCs w:val="22"/>
+        </w:rPr>
+      </w:pPr>
       <w:bookmarkStart w:id="0" w:name="_Toc473832456"/>
-    </w:p>
-    <w:p>
-      <w:pPr>
-        <w:rPr>
-          <w:rStyle w:val="Heading1Char"/>
-        </w:rPr>
-      </w:pPr>
     </w:p>
     <w:p>
       <w:pPr>
@@ -241,25 +243,7 @@
           <w:sz w:val="24"/>
           <w:szCs w:val="24"/>
         </w:rPr>
-        <w:t xml:space="preserve"> Dylan </w:t>
-      </w:r>
-      <w:proofErr w:type="spellStart"/>
-      <w:r>
-        <w:rPr>
-          <w:rFonts w:ascii="Roboto Light" w:hAnsi="Roboto Light"/>
-          <w:sz w:val="24"/>
-          <w:szCs w:val="24"/>
-        </w:rPr>
-        <w:t>Prefontaine</w:t>
-      </w:r>
-      <w:proofErr w:type="spellEnd"/>
-      <w:r>
-        <w:rPr>
-          <w:rFonts w:ascii="Roboto Light" w:hAnsi="Roboto Light"/>
-          <w:sz w:val="24"/>
-          <w:szCs w:val="24"/>
-        </w:rPr>
-        <w:t xml:space="preserve"> </w:t>
+        <w:t xml:space="preserve"> Dylan Prefontaine </w:t>
       </w:r>
     </w:p>
     <w:p>
@@ -286,18 +270,8 @@
           <w:sz w:val="24"/>
           <w:szCs w:val="24"/>
         </w:rPr>
-        <w:t xml:space="preserve"> Jeremy </w:t>
-      </w:r>
-      <w:proofErr w:type="spellStart"/>
-      <w:r>
-        <w:rPr>
-          <w:rFonts w:ascii="Roboto Light" w:hAnsi="Roboto Light"/>
-          <w:sz w:val="24"/>
-          <w:szCs w:val="24"/>
-        </w:rPr>
-        <w:t>Liau</w:t>
-      </w:r>
-      <w:proofErr w:type="spellEnd"/>
+        <w:t xml:space="preserve"> Jeremy Liau</w:t>
+      </w:r>
     </w:p>
     <w:p>
       <w:pPr>
@@ -323,25 +297,7 @@
           <w:sz w:val="24"/>
           <w:szCs w:val="24"/>
         </w:rPr>
-        <w:t xml:space="preserve"> Christopher </w:t>
-      </w:r>
-      <w:proofErr w:type="spellStart"/>
-      <w:r>
-        <w:rPr>
-          <w:rFonts w:ascii="Roboto Light" w:hAnsi="Roboto Light"/>
-          <w:sz w:val="24"/>
-          <w:szCs w:val="24"/>
-        </w:rPr>
-        <w:t>Mykota</w:t>
-      </w:r>
-      <w:proofErr w:type="spellEnd"/>
-      <w:r>
-        <w:rPr>
-          <w:rFonts w:ascii="Roboto Light" w:hAnsi="Roboto Light"/>
-          <w:sz w:val="24"/>
-          <w:szCs w:val="24"/>
-        </w:rPr>
-        <w:t>-Reid</w:t>
+        <w:t xml:space="preserve"> Christopher Mykota-Reid</w:t>
       </w:r>
     </w:p>
     <w:p>
@@ -369,25 +325,7 @@
           <w:sz w:val="24"/>
           <w:szCs w:val="24"/>
         </w:rPr>
-        <w:t xml:space="preserve"> Gaurav Arora, Arianne Butler, </w:t>
-      </w:r>
-      <w:proofErr w:type="spellStart"/>
-      <w:r>
-        <w:rPr>
-          <w:rFonts w:ascii="Roboto Light" w:hAnsi="Roboto Light"/>
-          <w:sz w:val="24"/>
-          <w:szCs w:val="24"/>
-        </w:rPr>
-        <w:t>Haotian</w:t>
-      </w:r>
-      <w:proofErr w:type="spellEnd"/>
-      <w:r>
-        <w:rPr>
-          <w:rFonts w:ascii="Roboto Light" w:hAnsi="Roboto Light"/>
-          <w:sz w:val="24"/>
-          <w:szCs w:val="24"/>
-        </w:rPr>
-        <w:t xml:space="preserve"> Ma, Kristof Mercier, Melody Zhao </w:t>
+        <w:t xml:space="preserve"> Gaurav Arora, Arianne Butler, Haotian Ma, Kristof Mercier, Melody Zhao </w:t>
       </w:r>
     </w:p>
     <w:p>
@@ -415,25 +353,7 @@
           <w:sz w:val="24"/>
           <w:szCs w:val="24"/>
         </w:rPr>
-        <w:t xml:space="preserve"> Christopher May, Ryan </w:t>
-      </w:r>
-      <w:proofErr w:type="spellStart"/>
-      <w:r>
-        <w:rPr>
-          <w:rFonts w:ascii="Roboto Light" w:hAnsi="Roboto Light"/>
-          <w:sz w:val="24"/>
-          <w:szCs w:val="24"/>
-        </w:rPr>
-        <w:t>Tetland</w:t>
-      </w:r>
-      <w:proofErr w:type="spellEnd"/>
-      <w:r>
-        <w:rPr>
-          <w:rFonts w:ascii="Roboto Light" w:hAnsi="Roboto Light"/>
-          <w:sz w:val="24"/>
-          <w:szCs w:val="24"/>
-        </w:rPr>
-        <w:t xml:space="preserve"> </w:t>
+        <w:t xml:space="preserve"> Christopher May, Ryan Tetland </w:t>
       </w:r>
     </w:p>
     <w:p/>
@@ -1283,24 +1203,22 @@
           <w:lang w:eastAsia="en-CA"/>
         </w:rPr>
       </w:pPr>
-      <w:bookmarkStart w:id="1" w:name="_GoBack"/>
+    </w:p>
+    <w:p>
+      <w:pPr>
+        <w:pStyle w:val="Heading1"/>
+        <w:rPr>
+          <w:lang w:eastAsia="en-CA"/>
+        </w:rPr>
+      </w:pPr>
+      <w:bookmarkStart w:id="1" w:name="_Toc473995769"/>
+      <w:r>
+        <w:rPr>
+          <w:lang w:eastAsia="en-CA"/>
+        </w:rPr>
+        <w:t>1.0 Task Assignments</w:t>
+      </w:r>
       <w:bookmarkEnd w:id="1"/>
-    </w:p>
-    <w:p>
-      <w:pPr>
-        <w:pStyle w:val="Heading1"/>
-        <w:rPr>
-          <w:lang w:eastAsia="en-CA"/>
-        </w:rPr>
-      </w:pPr>
-      <w:bookmarkStart w:id="2" w:name="_Toc473995769"/>
-      <w:r>
-        <w:rPr>
-          <w:lang w:eastAsia="en-CA"/>
-        </w:rPr>
-        <w:t>1.0 Task Assignments</w:t>
-      </w:r>
-      <w:bookmarkEnd w:id="2"/>
       <w:r>
         <w:rPr>
           <w:lang w:eastAsia="en-CA"/>
@@ -1787,27 +1705,7 @@
           <w:szCs w:val="24"/>
           <w:lang w:eastAsia="en-CA"/>
         </w:rPr>
-        <w:t xml:space="preserve">Build Reports (Chris </w:t>
-      </w:r>
-      <w:proofErr w:type="spellStart"/>
-      <w:r>
-        <w:rPr>
-          <w:rFonts w:ascii="Roboto Light" w:hAnsi="Roboto Light"/>
-          <w:sz w:val="24"/>
-          <w:szCs w:val="24"/>
-          <w:lang w:eastAsia="en-CA"/>
-        </w:rPr>
-        <w:t>Mykota</w:t>
-      </w:r>
-      <w:proofErr w:type="spellEnd"/>
-      <w:r>
-        <w:rPr>
-          <w:rFonts w:ascii="Roboto Light" w:hAnsi="Roboto Light"/>
-          <w:sz w:val="24"/>
-          <w:szCs w:val="24"/>
-          <w:lang w:eastAsia="en-CA"/>
-        </w:rPr>
-        <w:t xml:space="preserve">-Reid) </w:t>
+        <w:t xml:space="preserve">Build Reports (Chris Mykota-Reid) </w:t>
       </w:r>
     </w:p>
     <w:p>
@@ -1896,14 +1794,15 @@
       <w:pPr>
         <w:pStyle w:val="Heading1"/>
       </w:pPr>
-      <w:bookmarkStart w:id="3" w:name="_Toc473995770"/>
-      <w:r>
+      <w:bookmarkStart w:id="2" w:name="_Toc473995770"/>
+      <w:r>
+        <w:lastRenderedPageBreak/>
         <w:t>2</w:t>
       </w:r>
       <w:r>
         <w:t>.0 Activity Log</w:t>
       </w:r>
-      <w:bookmarkEnd w:id="3"/>
+      <w:bookmarkEnd w:id="2"/>
     </w:p>
     <w:p>
       <w:pPr>
@@ -1942,7 +1841,7 @@
       <w:pPr>
         <w:pStyle w:val="Heading1"/>
       </w:pPr>
-      <w:bookmarkStart w:id="4" w:name="_Toc473995771"/>
+      <w:bookmarkStart w:id="3" w:name="_Toc473995771"/>
       <w:r>
         <w:t>3</w:t>
       </w:r>
@@ -1952,7 +1851,7 @@
       <w:r>
         <w:t>Peer Reviews</w:t>
       </w:r>
-      <w:bookmarkEnd w:id="4"/>
+      <w:bookmarkEnd w:id="3"/>
     </w:p>
     <w:p>
       <w:pPr>
@@ -2406,23 +2305,7 @@
           <w:rFonts w:ascii="Roboto Light" w:eastAsia="Times New Roman" w:hAnsi="Roboto Light" w:cs="Courier New"/>
           <w:lang w:eastAsia="en-CA"/>
         </w:rPr>
-        <w:t xml:space="preserve">fficer position were held, and Ryan </w:t>
-      </w:r>
-      <w:proofErr w:type="spellStart"/>
-      <w:r>
-        <w:rPr>
-          <w:rFonts w:ascii="Roboto Light" w:eastAsia="Times New Roman" w:hAnsi="Roboto Light" w:cs="Courier New"/>
-          <w:lang w:eastAsia="en-CA"/>
-        </w:rPr>
-        <w:t>Tetland</w:t>
-      </w:r>
-      <w:proofErr w:type="spellEnd"/>
-      <w:r>
-        <w:rPr>
-          <w:rFonts w:ascii="Roboto Light" w:eastAsia="Times New Roman" w:hAnsi="Roboto Light" w:cs="Courier New"/>
-          <w:lang w:eastAsia="en-CA"/>
-        </w:rPr>
-        <w:t xml:space="preserve"> volunteered to take on the </w:t>
+        <w:t xml:space="preserve">fficer position were held, and Ryan Tetland volunteered to take on the </w:t>
       </w:r>
       <w:r>
         <w:rPr>
@@ -2922,12 +2805,12 @@
       <w:pPr>
         <w:pStyle w:val="Heading1"/>
       </w:pPr>
-      <w:bookmarkStart w:id="5" w:name="_Toc473995772"/>
+      <w:bookmarkStart w:id="4" w:name="_Toc473995772"/>
       <w:r>
         <w:lastRenderedPageBreak/>
         <w:t>4.0 Client Communication</w:t>
       </w:r>
-      <w:bookmarkEnd w:id="5"/>
+      <w:bookmarkEnd w:id="4"/>
     </w:p>
     <w:p>
       <w:pPr>
@@ -3505,23 +3388,7 @@
           <w:rFonts w:ascii="Roboto Light" w:eastAsia="Times New Roman" w:hAnsi="Roboto Light" w:cs="Courier New"/>
           <w:lang w:eastAsia="en-CA"/>
         </w:rPr>
-        <w:t xml:space="preserve">ront-end platform (html, </w:t>
-      </w:r>
-      <w:proofErr w:type="spellStart"/>
-      <w:r>
-        <w:rPr>
-          <w:rFonts w:ascii="Roboto Light" w:eastAsia="Times New Roman" w:hAnsi="Roboto Light" w:cs="Courier New"/>
-          <w:lang w:eastAsia="en-CA"/>
-        </w:rPr>
-        <w:t>css</w:t>
-      </w:r>
-      <w:proofErr w:type="spellEnd"/>
-      <w:r>
-        <w:rPr>
-          <w:rFonts w:ascii="Roboto Light" w:eastAsia="Times New Roman" w:hAnsi="Roboto Light" w:cs="Courier New"/>
-          <w:lang w:eastAsia="en-CA"/>
-        </w:rPr>
-        <w:t>) are</w:t>
+        <w:t>ront-end platform (html, css) are</w:t>
       </w:r>
       <w:r>
         <w:rPr>
@@ -5159,7 +5026,7 @@
       <w:pPr>
         <w:pStyle w:val="Heading1"/>
       </w:pPr>
-      <w:bookmarkStart w:id="6" w:name="_Toc473995773"/>
+      <w:bookmarkStart w:id="5" w:name="_Toc473995773"/>
       <w:r>
         <w:t>5</w:t>
       </w:r>
@@ -5170,12 +5037,63 @@
         <w:t>Risk Assessment</w:t>
       </w:r>
       <w:bookmarkEnd w:id="0"/>
+      <w:bookmarkEnd w:id="5"/>
+    </w:p>
+    <w:p>
+      <w:pPr>
+        <w:rPr>
+          <w:rFonts w:ascii="Roboto Light" w:hAnsi="Roboto Light"/>
+        </w:rPr>
+      </w:pPr>
+    </w:p>
+    <w:p>
+      <w:pPr>
+        <w:pStyle w:val="Heading2"/>
+        <w:rPr>
+          <w:rFonts w:eastAsia="Times New Roman"/>
+          <w:lang w:eastAsia="en-CA"/>
+        </w:rPr>
+      </w:pPr>
+      <w:bookmarkStart w:id="6" w:name="_Toc473832457"/>
+      <w:bookmarkStart w:id="7" w:name="_Toc473995774"/>
+      <w:r>
+        <w:rPr>
+          <w:rFonts w:eastAsia="Times New Roman"/>
+          <w:lang w:eastAsia="en-CA"/>
+        </w:rPr>
+        <w:t>Intro</w:t>
+      </w:r>
       <w:bookmarkEnd w:id="6"/>
-    </w:p>
-    <w:p>
-      <w:pPr>
-        <w:rPr>
-          <w:rFonts w:ascii="Roboto Light" w:hAnsi="Roboto Light"/>
+      <w:r>
+        <w:rPr>
+          <w:rFonts w:eastAsia="Times New Roman"/>
+          <w:lang w:eastAsia="en-CA"/>
+        </w:rPr>
+        <w:t>duction</w:t>
+      </w:r>
+      <w:bookmarkEnd w:id="7"/>
+    </w:p>
+    <w:p>
+      <w:pPr>
+        <w:spacing w:after="200" w:line="276" w:lineRule="auto"/>
+        <w:rPr>
+          <w:rFonts w:ascii="Roboto Light" w:eastAsia="Times New Roman" w:hAnsi="Roboto Light" w:cs="Calibri"/>
+          <w:lang w:eastAsia="en-CA"/>
+        </w:rPr>
+      </w:pPr>
+      <w:r>
+        <w:rPr>
+          <w:rFonts w:ascii="Roboto Light" w:eastAsia="Times New Roman" w:hAnsi="Roboto Light" w:cs="Calibri"/>
+          <w:lang w:eastAsia="en-CA"/>
+        </w:rPr>
+        <w:t xml:space="preserve">The purpose of this Risk Assessment is to identify and plan for issues that may come up from the beginning of the project until the due date for ID-1. The risks are divided into three categories – technical, non-technical, and future. Technical risks are risks arising from the construction and design of our system. Non-technical risks focus on risks related to group coordination, management, client relations, and various other components associated with managing our team. For each of the risks identified, a description of the risk will be given including the severity of the risk, the likeliness of the risk arising, potential scenarios that would cause the risk to materialize, a plan to mitigate the risk, and a contingency plan to deal with the issue if it occurs. The risk and loss sections are on a scale from zero to one, with one being most severe. These values are informal approximations and should not be considered measured probabilities. </w:t>
+      </w:r>
+    </w:p>
+    <w:p>
+      <w:pPr>
+        <w:rPr>
+          <w:rFonts w:ascii="Roboto Light" w:hAnsi="Roboto Light"/>
+          <w:lang w:eastAsia="en-CA"/>
         </w:rPr>
       </w:pPr>
     </w:p>
@@ -5183,82 +5101,31 @@
       <w:pPr>
         <w:pStyle w:val="Heading2"/>
         <w:rPr>
-          <w:rFonts w:eastAsia="Times New Roman"/>
-          <w:lang w:eastAsia="en-CA"/>
-        </w:rPr>
-      </w:pPr>
-      <w:bookmarkStart w:id="7" w:name="_Toc473832457"/>
-      <w:bookmarkStart w:id="8" w:name="_Toc473995774"/>
-      <w:r>
-        <w:rPr>
-          <w:rFonts w:eastAsia="Times New Roman"/>
-          <w:lang w:eastAsia="en-CA"/>
-        </w:rPr>
-        <w:t>Intro</w:t>
-      </w:r>
-      <w:bookmarkEnd w:id="7"/>
-      <w:r>
-        <w:rPr>
-          <w:rFonts w:eastAsia="Times New Roman"/>
-          <w:lang w:eastAsia="en-CA"/>
-        </w:rPr>
-        <w:t>duction</w:t>
+          <w:lang w:eastAsia="en-CA"/>
+        </w:rPr>
+      </w:pPr>
+      <w:bookmarkStart w:id="8" w:name="_Toc473832458"/>
+      <w:bookmarkStart w:id="9" w:name="_Toc473995775"/>
+      <w:r>
+        <w:rPr>
+          <w:lang w:eastAsia="en-CA"/>
+        </w:rPr>
+        <w:t>5</w:t>
+      </w:r>
+      <w:r>
+        <w:rPr>
+          <w:lang w:eastAsia="en-CA"/>
+        </w:rPr>
+        <w:t xml:space="preserve">.1 </w:t>
+      </w:r>
+      <w:r>
+        <w:rPr>
+          <w:lang w:eastAsia="en-CA"/>
+        </w:rPr>
+        <w:t>Technical Risks:</w:t>
       </w:r>
       <w:bookmarkEnd w:id="8"/>
-    </w:p>
-    <w:p>
-      <w:pPr>
-        <w:spacing w:after="200" w:line="276" w:lineRule="auto"/>
-        <w:rPr>
-          <w:rFonts w:ascii="Roboto Light" w:eastAsia="Times New Roman" w:hAnsi="Roboto Light" w:cs="Calibri"/>
-          <w:lang w:eastAsia="en-CA"/>
-        </w:rPr>
-      </w:pPr>
-      <w:r>
-        <w:rPr>
-          <w:rFonts w:ascii="Roboto Light" w:eastAsia="Times New Roman" w:hAnsi="Roboto Light" w:cs="Calibri"/>
-          <w:lang w:eastAsia="en-CA"/>
-        </w:rPr>
-        <w:t xml:space="preserve">The purpose of this Risk Assessment is to identify and plan for issues that may come up from the beginning of the project until the due date for ID-1. The risks are divided into three categories – technical, non-technical, and future. Technical risks are risks arising from the construction and design of our system. Non-technical risks focus on risks related to group coordination, management, client relations, and various other components associated with managing our team. For each of the risks identified, a description of the risk will be given including the severity of the risk, the likeliness of the risk arising, potential scenarios that would cause the risk to materialize, a plan to mitigate the risk, and a contingency plan to deal with the issue if it occurs. The risk and loss sections are on a scale from zero to one, with one being most severe. These values are informal approximations and should not be considered measured probabilities. </w:t>
-      </w:r>
-    </w:p>
-    <w:p>
-      <w:pPr>
-        <w:rPr>
-          <w:rFonts w:ascii="Roboto Light" w:hAnsi="Roboto Light"/>
-          <w:lang w:eastAsia="en-CA"/>
-        </w:rPr>
-      </w:pPr>
-    </w:p>
-    <w:p>
-      <w:pPr>
-        <w:pStyle w:val="Heading2"/>
-        <w:rPr>
-          <w:lang w:eastAsia="en-CA"/>
-        </w:rPr>
-      </w:pPr>
-      <w:bookmarkStart w:id="9" w:name="_Toc473832458"/>
-      <w:bookmarkStart w:id="10" w:name="_Toc473995775"/>
-      <w:r>
-        <w:rPr>
-          <w:lang w:eastAsia="en-CA"/>
-        </w:rPr>
-        <w:t>5</w:t>
-      </w:r>
-      <w:r>
-        <w:rPr>
-          <w:lang w:eastAsia="en-CA"/>
-        </w:rPr>
-        <w:t xml:space="preserve">.1 </w:t>
-      </w:r>
-      <w:r>
-        <w:rPr>
-          <w:lang w:eastAsia="en-CA"/>
-        </w:rPr>
-        <w:t>Technical Risks:</w:t>
-      </w:r>
       <w:bookmarkEnd w:id="9"/>
-      <w:bookmarkEnd w:id="10"/>
     </w:p>
     <w:p>
       <w:pPr>
@@ -6976,8 +6843,8 @@
           <w:lang w:eastAsia="en-CA"/>
         </w:rPr>
       </w:pPr>
-      <w:bookmarkStart w:id="11" w:name="_Toc473832459"/>
-      <w:bookmarkStart w:id="12" w:name="_Toc473995776"/>
+      <w:bookmarkStart w:id="10" w:name="_Toc473832459"/>
+      <w:bookmarkStart w:id="11" w:name="_Toc473995776"/>
       <w:r>
         <w:rPr>
           <w:lang w:eastAsia="en-CA"/>
@@ -6996,8 +6863,8 @@
         </w:rPr>
         <w:t>Non-Technical Risks:</w:t>
       </w:r>
+      <w:bookmarkEnd w:id="10"/>
       <w:bookmarkEnd w:id="11"/>
-      <w:bookmarkEnd w:id="12"/>
     </w:p>
     <w:p>
       <w:pPr>
@@ -7491,27 +7358,7 @@
           <w:szCs w:val="24"/>
           <w:lang w:eastAsia="en-CA"/>
         </w:rPr>
-        <w:t>5.2.</w:t>
-      </w:r>
-      <w:r>
-        <w:rPr>
-          <w:rFonts w:ascii="Roboto Light" w:hAnsi="Roboto Light"/>
-          <w:color w:val="2F5496" w:themeColor="accent5" w:themeShade="BF"/>
-          <w:sz w:val="24"/>
-          <w:szCs w:val="24"/>
-          <w:lang w:eastAsia="en-CA"/>
-        </w:rPr>
-        <w:t>3</w:t>
-      </w:r>
-      <w:r>
-        <w:rPr>
-          <w:rFonts w:ascii="Roboto Light" w:hAnsi="Roboto Light"/>
-          <w:color w:val="2F5496" w:themeColor="accent5" w:themeShade="BF"/>
-          <w:sz w:val="24"/>
-          <w:szCs w:val="24"/>
-          <w:lang w:eastAsia="en-CA"/>
-        </w:rPr>
-        <w:t xml:space="preserve"> </w:t>
+        <w:t xml:space="preserve">5.2.3 </w:t>
       </w:r>
       <w:r>
         <w:rPr>
@@ -7719,7 +7566,7 @@
           <w:szCs w:val="24"/>
           <w:lang w:eastAsia="en-CA"/>
         </w:rPr>
-        <w:t>5.2.</w:t>
+        <w:t xml:space="preserve">5.2.4 </w:t>
       </w:r>
       <w:r>
         <w:rPr>
@@ -7729,9 +7576,142 @@
           <w:szCs w:val="24"/>
           <w:lang w:eastAsia="en-CA"/>
         </w:rPr>
-        <w:t>4</w:t>
-      </w:r>
-      <w:r>
+        <w:t xml:space="preserve">Team Member Drops Class </w:t>
+      </w:r>
+    </w:p>
+    <w:p>
+      <w:pPr>
+        <w:spacing w:after="0" w:line="276" w:lineRule="auto"/>
+        <w:rPr>
+          <w:rFonts w:ascii="Roboto Light" w:eastAsia="Times New Roman" w:hAnsi="Roboto Light" w:cs="Calibri"/>
+          <w:lang w:eastAsia="en-CA"/>
+        </w:rPr>
+      </w:pPr>
+      <w:r>
+        <w:rPr>
+          <w:rFonts w:ascii="Roboto Light" w:eastAsia="Times New Roman" w:hAnsi="Roboto Light" w:cs="Calibri"/>
+          <w:b/>
+          <w:u w:color="C45911" w:themeColor="accent2" w:themeShade="BF"/>
+          <w:lang w:eastAsia="en-CA"/>
+        </w:rPr>
+        <w:t>Probability</w:t>
+      </w:r>
+      <w:r>
+        <w:rPr>
+          <w:rFonts w:ascii="Roboto Light" w:eastAsia="Times New Roman" w:hAnsi="Roboto Light" w:cs="Calibri"/>
+          <w:b/>
+          <w:lang w:eastAsia="en-CA"/>
+        </w:rPr>
+        <w:t xml:space="preserve">: </w:t>
+      </w:r>
+      <w:r>
+        <w:rPr>
+          <w:rFonts w:ascii="Roboto Light" w:eastAsia="Times New Roman" w:hAnsi="Roboto Light" w:cs="Calibri"/>
+          <w:lang w:eastAsia="en-CA"/>
+        </w:rPr>
+        <w:t>0.2</w:t>
+      </w:r>
+    </w:p>
+    <w:p>
+      <w:pPr>
+        <w:spacing w:after="0" w:line="276" w:lineRule="auto"/>
+        <w:rPr>
+          <w:rFonts w:ascii="Roboto Light" w:eastAsia="Times New Roman" w:hAnsi="Roboto Light" w:cs="Calibri"/>
+          <w:lang w:eastAsia="en-CA"/>
+        </w:rPr>
+      </w:pPr>
+      <w:r>
+        <w:rPr>
+          <w:rFonts w:ascii="Roboto Light" w:eastAsia="Times New Roman" w:hAnsi="Roboto Light" w:cs="Calibri"/>
+          <w:b/>
+          <w:lang w:eastAsia="en-CA"/>
+        </w:rPr>
+        <w:t xml:space="preserve">Loss: </w:t>
+      </w:r>
+      <w:r>
+        <w:rPr>
+          <w:rFonts w:ascii="Roboto Light" w:eastAsia="Times New Roman" w:hAnsi="Roboto Light" w:cs="Calibri"/>
+          <w:lang w:eastAsia="en-CA"/>
+        </w:rPr>
+        <w:t>0.7</w:t>
+      </w:r>
+    </w:p>
+    <w:p>
+      <w:pPr>
+        <w:spacing w:after="0" w:line="276" w:lineRule="auto"/>
+        <w:rPr>
+          <w:rFonts w:ascii="Roboto Light" w:eastAsia="Times New Roman" w:hAnsi="Roboto Light" w:cs="Calibri"/>
+          <w:lang w:eastAsia="en-CA"/>
+        </w:rPr>
+      </w:pPr>
+    </w:p>
+    <w:p>
+      <w:pPr>
+        <w:spacing w:after="200" w:line="276" w:lineRule="auto"/>
+        <w:rPr>
+          <w:rFonts w:ascii="Roboto Light" w:eastAsia="Times New Roman" w:hAnsi="Roboto Light" w:cs="Calibri"/>
+          <w:lang w:eastAsia="en-CA"/>
+        </w:rPr>
+      </w:pPr>
+      <w:r>
+        <w:rPr>
+          <w:rFonts w:ascii="Roboto Light" w:eastAsia="Times New Roman" w:hAnsi="Roboto Light" w:cs="Calibri"/>
+          <w:b/>
+          <w:lang w:eastAsia="en-CA"/>
+        </w:rPr>
+        <w:t xml:space="preserve">Mitigation: </w:t>
+      </w:r>
+      <w:r>
+        <w:rPr>
+          <w:rFonts w:ascii="Roboto Light" w:eastAsia="Times New Roman" w:hAnsi="Roboto Light" w:cs="Calibri"/>
+          <w:lang w:eastAsia="en-CA"/>
+        </w:rPr>
+        <w:t xml:space="preserve">Keeping team morale high could help prevent students from dropping the class. This involves good communication, patience, positivity, and inclusion. </w:t>
+      </w:r>
+      <w:r>
+        <w:rPr>
+          <w:rFonts w:ascii="Roboto Light" w:eastAsia="Times New Roman" w:hAnsi="Roboto Light" w:cs="Calibri"/>
+          <w:lang w:eastAsia="en-CA"/>
+        </w:rPr>
+        <w:t xml:space="preserve">All group members have been asked to inform the team as early as possible if they intend to drop the class. This could provide the team with extra time to adjust. </w:t>
+      </w:r>
+    </w:p>
+    <w:p>
+      <w:pPr>
+        <w:spacing w:after="200" w:line="276" w:lineRule="auto"/>
+        <w:rPr>
+          <w:rFonts w:ascii="Roboto Light" w:eastAsia="Times New Roman" w:hAnsi="Roboto Light" w:cs="Calibri"/>
+          <w:b/>
+          <w:lang w:eastAsia="en-CA"/>
+        </w:rPr>
+      </w:pPr>
+      <w:r>
+        <w:rPr>
+          <w:rFonts w:ascii="Roboto Light" w:eastAsia="Times New Roman" w:hAnsi="Roboto Light" w:cs="Calibri"/>
+          <w:b/>
+          <w:lang w:eastAsia="en-CA"/>
+        </w:rPr>
+        <w:t xml:space="preserve">Contingency Plan: </w:t>
+      </w:r>
+      <w:r>
+        <w:rPr>
+          <w:rFonts w:ascii="Roboto Light" w:eastAsia="Times New Roman" w:hAnsi="Roboto Light" w:cs="Calibri"/>
+          <w:lang w:eastAsia="en-CA"/>
+        </w:rPr>
+        <w:t xml:space="preserve">If somebody drops the class, that person’s work must be fairly distributed amongst the team. </w:t>
+      </w:r>
+    </w:p>
+    <w:p>
+      <w:pPr>
+        <w:spacing w:after="200" w:line="276" w:lineRule="auto"/>
+        <w:rPr>
+          <w:rFonts w:ascii="Roboto Light" w:eastAsia="Times New Roman" w:hAnsi="Roboto Light" w:cs="Calibri"/>
+          <w:lang w:eastAsia="en-CA"/>
+        </w:rPr>
+      </w:pPr>
+    </w:p>
+    <w:p>
+      <w:pPr>
         <w:rPr>
           <w:rFonts w:ascii="Roboto Light" w:hAnsi="Roboto Light"/>
           <w:color w:val="2F5496" w:themeColor="accent5" w:themeShade="BF"/>
@@ -7739,152 +7719,422 @@
           <w:szCs w:val="24"/>
           <w:lang w:eastAsia="en-CA"/>
         </w:rPr>
+      </w:pPr>
+      <w:r>
+        <w:rPr>
+          <w:rFonts w:ascii="Roboto Light" w:hAnsi="Roboto Light"/>
+          <w:color w:val="2F5496" w:themeColor="accent5" w:themeShade="BF"/>
+          <w:sz w:val="24"/>
+          <w:szCs w:val="24"/>
+          <w:lang w:eastAsia="en-CA"/>
+        </w:rPr>
+        <w:t xml:space="preserve">5.2.5 </w:t>
+      </w:r>
+      <w:r>
+        <w:rPr>
+          <w:rFonts w:ascii="Roboto Light" w:hAnsi="Roboto Light"/>
+          <w:color w:val="2F5496" w:themeColor="accent5" w:themeShade="BF"/>
+          <w:sz w:val="24"/>
+          <w:szCs w:val="24"/>
+          <w:lang w:eastAsia="en-CA"/>
+        </w:rPr>
+        <w:t>Group Dynamic Problems</w:t>
+      </w:r>
+    </w:p>
+    <w:p>
+      <w:pPr>
+        <w:spacing w:after="0" w:line="276" w:lineRule="auto"/>
+        <w:rPr>
+          <w:rFonts w:ascii="Roboto Light" w:eastAsia="Times New Roman" w:hAnsi="Roboto Light" w:cs="Calibri"/>
+          <w:lang w:eastAsia="en-CA"/>
+        </w:rPr>
+      </w:pPr>
+      <w:r>
+        <w:rPr>
+          <w:rFonts w:ascii="Roboto Light" w:eastAsia="Times New Roman" w:hAnsi="Roboto Light" w:cs="Calibri"/>
+          <w:b/>
+          <w:u w:color="C45911" w:themeColor="accent2" w:themeShade="BF"/>
+          <w:lang w:eastAsia="en-CA"/>
+        </w:rPr>
+        <w:t>Probability</w:t>
+      </w:r>
+      <w:r>
+        <w:rPr>
+          <w:rFonts w:ascii="Roboto Light" w:eastAsia="Times New Roman" w:hAnsi="Roboto Light" w:cs="Calibri"/>
+          <w:b/>
+          <w:lang w:eastAsia="en-CA"/>
+        </w:rPr>
+        <w:t xml:space="preserve">: </w:t>
+      </w:r>
+      <w:r>
+        <w:rPr>
+          <w:rFonts w:ascii="Roboto Light" w:eastAsia="Times New Roman" w:hAnsi="Roboto Light" w:cs="Calibri"/>
+          <w:lang w:eastAsia="en-CA"/>
+        </w:rPr>
+        <w:t>0.8</w:t>
+      </w:r>
+    </w:p>
+    <w:p>
+      <w:pPr>
+        <w:spacing w:after="0" w:line="276" w:lineRule="auto"/>
+        <w:rPr>
+          <w:rFonts w:ascii="Roboto Light" w:eastAsia="Times New Roman" w:hAnsi="Roboto Light" w:cs="Calibri"/>
+          <w:lang w:eastAsia="en-CA"/>
+        </w:rPr>
+      </w:pPr>
+      <w:r>
+        <w:rPr>
+          <w:rFonts w:ascii="Roboto Light" w:eastAsia="Times New Roman" w:hAnsi="Roboto Light" w:cs="Calibri"/>
+          <w:b/>
+          <w:lang w:eastAsia="en-CA"/>
+        </w:rPr>
+        <w:t>Loss:</w:t>
+      </w:r>
+      <w:r>
+        <w:rPr>
+          <w:rFonts w:ascii="Roboto Light" w:eastAsia="Times New Roman" w:hAnsi="Roboto Light" w:cs="Calibri"/>
+          <w:lang w:eastAsia="en-CA"/>
+        </w:rPr>
+        <w:t xml:space="preserve"> 0.4</w:t>
+      </w:r>
+    </w:p>
+    <w:p>
+      <w:pPr>
+        <w:spacing w:after="0" w:line="276" w:lineRule="auto"/>
+        <w:rPr>
+          <w:rFonts w:ascii="Roboto Light" w:eastAsia="Times New Roman" w:hAnsi="Roboto Light" w:cs="Calibri"/>
+          <w:lang w:eastAsia="en-CA"/>
+        </w:rPr>
+      </w:pPr>
+    </w:p>
+    <w:p>
+      <w:pPr>
+        <w:spacing w:after="200" w:line="276" w:lineRule="auto"/>
+        <w:rPr>
+          <w:rFonts w:ascii="Roboto Light" w:eastAsia="Times New Roman" w:hAnsi="Roboto Light" w:cs="Calibri"/>
+          <w:lang w:eastAsia="en-CA"/>
+        </w:rPr>
+      </w:pPr>
+      <w:r>
+        <w:rPr>
+          <w:rFonts w:ascii="Roboto Light" w:eastAsia="Times New Roman" w:hAnsi="Roboto Light" w:cs="Calibri"/>
+          <w:b/>
+          <w:lang w:eastAsia="en-CA"/>
+        </w:rPr>
+        <w:t xml:space="preserve">Scenario: </w:t>
+      </w:r>
+      <w:r>
+        <w:rPr>
+          <w:rFonts w:ascii="Roboto Light" w:eastAsia="Times New Roman" w:hAnsi="Roboto Light" w:cs="Calibri"/>
+          <w:lang w:eastAsia="en-CA"/>
+        </w:rPr>
+        <w:t xml:space="preserve">If somebody feels that another group member is not </w:t>
+      </w:r>
+      <w:r>
+        <w:rPr>
+          <w:rFonts w:ascii="Roboto Light" w:eastAsia="Times New Roman" w:hAnsi="Roboto Light" w:cs="Calibri"/>
+          <w:lang w:eastAsia="en-CA"/>
+        </w:rPr>
+        <w:t>contributing in a meaningful way</w:t>
+      </w:r>
+      <w:r>
+        <w:rPr>
+          <w:rFonts w:ascii="Roboto Light" w:eastAsia="Times New Roman" w:hAnsi="Roboto Light" w:cs="Calibri"/>
+          <w:lang w:eastAsia="en-CA"/>
+        </w:rPr>
+        <w:t xml:space="preserve">, they may choose to deal with the issue in an inappropriate </w:t>
+      </w:r>
+      <w:r>
+        <w:rPr>
+          <w:rFonts w:ascii="Roboto Light" w:eastAsia="Times New Roman" w:hAnsi="Roboto Light" w:cs="Calibri"/>
+          <w:lang w:eastAsia="en-CA"/>
+        </w:rPr>
+        <w:t>manner</w:t>
+      </w:r>
+      <w:r>
+        <w:rPr>
+          <w:rFonts w:ascii="Roboto Light" w:eastAsia="Times New Roman" w:hAnsi="Roboto Light" w:cs="Calibri"/>
+          <w:lang w:eastAsia="en-CA"/>
+        </w:rPr>
+        <w:t xml:space="preserve">. This may also arise from a disagreement over design details, what tools to use, functionality, etc. Our team expects to encounter disagreements throughout the project. </w:t>
+      </w:r>
+    </w:p>
+    <w:p>
+      <w:pPr>
+        <w:spacing w:after="200" w:line="276" w:lineRule="auto"/>
+        <w:rPr>
+          <w:rFonts w:ascii="Roboto Light" w:eastAsia="Times New Roman" w:hAnsi="Roboto Light" w:cs="Calibri"/>
+          <w:lang w:eastAsia="en-CA"/>
+        </w:rPr>
+      </w:pPr>
+      <w:r>
+        <w:rPr>
+          <w:rFonts w:ascii="Roboto Light" w:eastAsia="Times New Roman" w:hAnsi="Roboto Light" w:cs="Calibri"/>
+          <w:b/>
+          <w:lang w:eastAsia="en-CA"/>
+        </w:rPr>
+        <w:t>Mitigation:</w:t>
+      </w:r>
+      <w:r>
+        <w:rPr>
+          <w:rFonts w:ascii="Roboto Light" w:eastAsia="Times New Roman" w:hAnsi="Roboto Light" w:cs="Calibri"/>
+          <w:lang w:eastAsia="en-CA"/>
+        </w:rPr>
+        <w:t xml:space="preserve"> Keeping team morale high will help to ensure that team members approach conflict from a constructive place. Team members will be reminded that there are effective ways to confront an issue, and that all group members have valuable ideas, and therefore all opinions should be heard.</w:t>
+      </w:r>
+    </w:p>
+    <w:p>
+      <w:pPr>
+        <w:spacing w:after="200" w:line="276" w:lineRule="auto"/>
+        <w:rPr>
+          <w:rFonts w:ascii="Roboto Light" w:eastAsia="Times New Roman" w:hAnsi="Roboto Light" w:cs="Calibri"/>
+          <w:lang w:eastAsia="en-CA"/>
+        </w:rPr>
+      </w:pPr>
+      <w:r>
+        <w:rPr>
+          <w:rFonts w:ascii="Roboto Light" w:eastAsia="Times New Roman" w:hAnsi="Roboto Light" w:cs="Calibri"/>
+          <w:b/>
+          <w:lang w:eastAsia="en-CA"/>
+        </w:rPr>
+        <w:t xml:space="preserve">Contingency Plan: </w:t>
+      </w:r>
+      <w:r>
+        <w:rPr>
+          <w:rFonts w:ascii="Roboto Light" w:eastAsia="Times New Roman" w:hAnsi="Roboto Light" w:cs="Calibri"/>
+          <w:lang w:eastAsia="en-CA"/>
+        </w:rPr>
+        <w:t>If a group member is upset, time should be taken to calm down before dealing with the issue. The group member should then try to handle the issue individually with the person they are in conflict with. Should this prove ineffective, they can take their issue to the project manager to help mediate the situation.</w:t>
+      </w:r>
+    </w:p>
+    <w:p>
+      <w:pPr>
+        <w:spacing w:after="200" w:line="276" w:lineRule="auto"/>
+        <w:rPr>
+          <w:rFonts w:ascii="Roboto Light" w:eastAsia="Times New Roman" w:hAnsi="Roboto Light" w:cs="Calibri"/>
+          <w:lang w:eastAsia="en-CA"/>
+        </w:rPr>
+      </w:pPr>
+    </w:p>
+    <w:p>
+      <w:pPr>
+        <w:rPr>
+          <w:rFonts w:ascii="Roboto Light" w:hAnsi="Roboto Light"/>
+          <w:color w:val="2F5496" w:themeColor="accent5" w:themeShade="BF"/>
+          <w:sz w:val="24"/>
+          <w:szCs w:val="24"/>
+          <w:lang w:eastAsia="en-CA"/>
+        </w:rPr>
+      </w:pPr>
+      <w:r>
+        <w:rPr>
+          <w:rFonts w:ascii="Roboto Light" w:hAnsi="Roboto Light"/>
+          <w:color w:val="2F5496" w:themeColor="accent5" w:themeShade="BF"/>
+          <w:sz w:val="24"/>
+          <w:szCs w:val="24"/>
+          <w:lang w:eastAsia="en-CA"/>
+        </w:rPr>
+        <w:t xml:space="preserve">5.2.6 </w:t>
+      </w:r>
+      <w:r>
+        <w:rPr>
+          <w:rFonts w:ascii="Roboto Light" w:hAnsi="Roboto Light"/>
+          <w:color w:val="2F5496" w:themeColor="accent5" w:themeShade="BF"/>
+          <w:sz w:val="24"/>
+          <w:szCs w:val="24"/>
+          <w:lang w:eastAsia="en-CA"/>
+        </w:rPr>
+        <w:t>Inaccurate Time Estimations</w:t>
+      </w:r>
+    </w:p>
+    <w:p>
+      <w:pPr>
+        <w:spacing w:after="0" w:line="276" w:lineRule="auto"/>
+        <w:rPr>
+          <w:rFonts w:ascii="Roboto Light" w:eastAsia="Times New Roman" w:hAnsi="Roboto Light" w:cs="Calibri"/>
+          <w:b/>
+          <w:lang w:eastAsia="en-CA"/>
+        </w:rPr>
+      </w:pPr>
+      <w:r>
+        <w:rPr>
+          <w:rFonts w:ascii="Roboto Light" w:eastAsia="Times New Roman" w:hAnsi="Roboto Light" w:cs="Calibri"/>
+          <w:b/>
+          <w:u w:color="C45911" w:themeColor="accent2" w:themeShade="BF"/>
+          <w:lang w:eastAsia="en-CA"/>
+        </w:rPr>
+        <w:t>Probability</w:t>
+      </w:r>
+      <w:r>
+        <w:rPr>
+          <w:rFonts w:ascii="Roboto Light" w:eastAsia="Times New Roman" w:hAnsi="Roboto Light" w:cs="Calibri"/>
+          <w:b/>
+          <w:lang w:eastAsia="en-CA"/>
+        </w:rPr>
+        <w:t xml:space="preserve">: </w:t>
+      </w:r>
+      <w:r>
+        <w:rPr>
+          <w:rFonts w:ascii="Roboto Light" w:eastAsia="Times New Roman" w:hAnsi="Roboto Light" w:cs="Calibri"/>
+          <w:lang w:eastAsia="en-CA"/>
+        </w:rPr>
+        <w:t>0.8</w:t>
+      </w:r>
+    </w:p>
+    <w:p>
+      <w:pPr>
+        <w:spacing w:after="0" w:line="276" w:lineRule="auto"/>
+        <w:rPr>
+          <w:rFonts w:ascii="Roboto Light" w:eastAsia="Times New Roman" w:hAnsi="Roboto Light" w:cs="Calibri"/>
+          <w:lang w:eastAsia="en-CA"/>
+        </w:rPr>
+      </w:pPr>
+      <w:r>
+        <w:rPr>
+          <w:rFonts w:ascii="Roboto Light" w:eastAsia="Times New Roman" w:hAnsi="Roboto Light" w:cs="Calibri"/>
+          <w:b/>
+          <w:lang w:eastAsia="en-CA"/>
+        </w:rPr>
+        <w:t xml:space="preserve">Loss: </w:t>
+      </w:r>
+      <w:r>
+        <w:rPr>
+          <w:rFonts w:ascii="Roboto Light" w:eastAsia="Times New Roman" w:hAnsi="Roboto Light" w:cs="Calibri"/>
+          <w:lang w:eastAsia="en-CA"/>
+        </w:rPr>
+        <w:t>0.4</w:t>
+      </w:r>
+    </w:p>
+    <w:p>
+      <w:pPr>
+        <w:spacing w:after="0" w:line="276" w:lineRule="auto"/>
+        <w:rPr>
+          <w:rFonts w:ascii="Roboto Light" w:eastAsia="Times New Roman" w:hAnsi="Roboto Light" w:cs="Calibri"/>
+          <w:lang w:eastAsia="en-CA"/>
+        </w:rPr>
+      </w:pPr>
+    </w:p>
+    <w:p>
+      <w:pPr>
+        <w:spacing w:after="200" w:line="276" w:lineRule="auto"/>
+        <w:rPr>
+          <w:rFonts w:ascii="Roboto Light" w:eastAsia="Times New Roman" w:hAnsi="Roboto Light" w:cs="Calibri"/>
+          <w:lang w:eastAsia="en-CA"/>
+        </w:rPr>
+      </w:pPr>
+      <w:r>
+        <w:rPr>
+          <w:rFonts w:ascii="Roboto Light" w:eastAsia="Times New Roman" w:hAnsi="Roboto Light" w:cs="Calibri"/>
+          <w:b/>
+          <w:lang w:eastAsia="en-CA"/>
+        </w:rPr>
+        <w:t>Scenario:</w:t>
+      </w:r>
+      <w:r>
+        <w:rPr>
+          <w:rFonts w:ascii="Roboto Light" w:eastAsia="Times New Roman" w:hAnsi="Roboto Light" w:cs="Calibri"/>
+          <w:lang w:eastAsia="en-CA"/>
+        </w:rPr>
+        <w:t xml:space="preserve"> Time estimations may be inaccurate due to lack of experience. </w:t>
+      </w:r>
+    </w:p>
+    <w:p>
+      <w:pPr>
+        <w:spacing w:after="200" w:line="276" w:lineRule="auto"/>
+        <w:rPr>
+          <w:rFonts w:ascii="Roboto Light" w:eastAsia="Times New Roman" w:hAnsi="Roboto Light" w:cs="Calibri"/>
+          <w:lang w:eastAsia="en-CA"/>
+        </w:rPr>
+      </w:pPr>
+      <w:r>
+        <w:rPr>
+          <w:rFonts w:ascii="Roboto Light" w:eastAsia="Times New Roman" w:hAnsi="Roboto Light" w:cs="Calibri"/>
+          <w:b/>
+          <w:lang w:eastAsia="en-CA"/>
+        </w:rPr>
+        <w:t xml:space="preserve">Mitigation: </w:t>
+      </w:r>
+      <w:r>
+        <w:rPr>
+          <w:rFonts w:ascii="Roboto Light" w:eastAsia="Times New Roman" w:hAnsi="Roboto Light" w:cs="Calibri"/>
+          <w:lang w:eastAsia="en-CA"/>
+        </w:rPr>
+        <w:t>Thorough research can be performed to</w:t>
+      </w:r>
+      <w:r>
+        <w:rPr>
+          <w:rFonts w:ascii="Roboto Light" w:eastAsia="Times New Roman" w:hAnsi="Roboto Light" w:cs="Calibri"/>
+          <w:b/>
+          <w:lang w:eastAsia="en-CA"/>
+        </w:rPr>
         <w:t xml:space="preserve"> </w:t>
       </w:r>
       <w:r>
         <w:rPr>
+          <w:rFonts w:ascii="Roboto Light" w:eastAsia="Times New Roman" w:hAnsi="Roboto Light" w:cs="Calibri"/>
+          <w:lang w:eastAsia="en-CA"/>
+        </w:rPr>
+        <w:t>improve our knowledge and the accuracy of our estimations.</w:t>
+      </w:r>
+    </w:p>
+    <w:p>
+      <w:pPr>
+        <w:spacing w:after="200" w:line="276" w:lineRule="auto"/>
+        <w:rPr>
+          <w:rFonts w:ascii="Roboto Light" w:eastAsia="Times New Roman" w:hAnsi="Roboto Light" w:cs="Calibri"/>
+          <w:lang w:eastAsia="en-CA"/>
+        </w:rPr>
+      </w:pPr>
+      <w:r>
+        <w:rPr>
+          <w:rFonts w:ascii="Roboto Light" w:eastAsia="Times New Roman" w:hAnsi="Roboto Light" w:cs="Calibri"/>
+          <w:b/>
+          <w:lang w:eastAsia="en-CA"/>
+        </w:rPr>
+        <w:t xml:space="preserve">Contingency Plan: </w:t>
+      </w:r>
+      <w:r>
+        <w:rPr>
+          <w:rFonts w:ascii="Roboto Light" w:eastAsia="Times New Roman" w:hAnsi="Roboto Light" w:cs="Calibri"/>
+          <w:lang w:eastAsia="en-CA"/>
+        </w:rPr>
+        <w:t>Where reasonable, r</w:t>
+      </w:r>
+      <w:r>
+        <w:rPr>
+          <w:rFonts w:ascii="Roboto Light" w:eastAsia="Times New Roman" w:hAnsi="Roboto Light" w:cs="Calibri"/>
+          <w:lang w:eastAsia="en-CA"/>
+        </w:rPr>
+        <w:t>eduction of requirements for the current ID can create extra time to implement the top priority features</w:t>
+      </w:r>
+      <w:r>
+        <w:rPr>
+          <w:rFonts w:ascii="Roboto Light" w:eastAsia="Times New Roman" w:hAnsi="Roboto Light" w:cs="Calibri"/>
+          <w:lang w:eastAsia="en-CA"/>
+        </w:rPr>
+        <w:t xml:space="preserve">. This does not necessarily apply to situations where team members fail to allocate sufficient time for a prioritized task. </w:t>
+      </w:r>
+    </w:p>
+    <w:p>
+      <w:pPr>
+        <w:spacing w:after="200" w:line="276" w:lineRule="auto"/>
+        <w:rPr>
+          <w:rFonts w:ascii="Roboto Light" w:eastAsia="Times New Roman" w:hAnsi="Roboto Light" w:cs="Calibri"/>
+          <w:lang w:eastAsia="en-CA"/>
+        </w:rPr>
+      </w:pPr>
+    </w:p>
+    <w:p>
+      <w:pPr>
+        <w:rPr>
           <w:rFonts w:ascii="Roboto Light" w:hAnsi="Roboto Light"/>
           <w:color w:val="2F5496" w:themeColor="accent5" w:themeShade="BF"/>
           <w:sz w:val="24"/>
           <w:szCs w:val="24"/>
           <w:lang w:eastAsia="en-CA"/>
         </w:rPr>
-        <w:t xml:space="preserve">Team Member Drops Class </w:t>
-      </w:r>
-    </w:p>
-    <w:p>
-      <w:pPr>
-        <w:spacing w:after="0" w:line="276" w:lineRule="auto"/>
-        <w:rPr>
-          <w:rFonts w:ascii="Roboto Light" w:eastAsia="Times New Roman" w:hAnsi="Roboto Light" w:cs="Calibri"/>
-          <w:lang w:eastAsia="en-CA"/>
-        </w:rPr>
-      </w:pPr>
-      <w:r>
-        <w:rPr>
-          <w:rFonts w:ascii="Roboto Light" w:eastAsia="Times New Roman" w:hAnsi="Roboto Light" w:cs="Calibri"/>
-          <w:b/>
-          <w:u w:color="C45911" w:themeColor="accent2" w:themeShade="BF"/>
-          <w:lang w:eastAsia="en-CA"/>
-        </w:rPr>
-        <w:t>Probability</w:t>
-      </w:r>
-      <w:r>
-        <w:rPr>
-          <w:rFonts w:ascii="Roboto Light" w:eastAsia="Times New Roman" w:hAnsi="Roboto Light" w:cs="Calibri"/>
-          <w:b/>
-          <w:lang w:eastAsia="en-CA"/>
-        </w:rPr>
-        <w:t xml:space="preserve">: </w:t>
-      </w:r>
-      <w:r>
-        <w:rPr>
-          <w:rFonts w:ascii="Roboto Light" w:eastAsia="Times New Roman" w:hAnsi="Roboto Light" w:cs="Calibri"/>
-          <w:lang w:eastAsia="en-CA"/>
-        </w:rPr>
-        <w:t>0.2</w:t>
-      </w:r>
-    </w:p>
-    <w:p>
-      <w:pPr>
-        <w:spacing w:after="0" w:line="276" w:lineRule="auto"/>
-        <w:rPr>
-          <w:rFonts w:ascii="Roboto Light" w:eastAsia="Times New Roman" w:hAnsi="Roboto Light" w:cs="Calibri"/>
-          <w:lang w:eastAsia="en-CA"/>
-        </w:rPr>
-      </w:pPr>
-      <w:r>
-        <w:rPr>
-          <w:rFonts w:ascii="Roboto Light" w:eastAsia="Times New Roman" w:hAnsi="Roboto Light" w:cs="Calibri"/>
-          <w:b/>
-          <w:lang w:eastAsia="en-CA"/>
-        </w:rPr>
-        <w:t xml:space="preserve">Loss: </w:t>
-      </w:r>
-      <w:r>
-        <w:rPr>
-          <w:rFonts w:ascii="Roboto Light" w:eastAsia="Times New Roman" w:hAnsi="Roboto Light" w:cs="Calibri"/>
-          <w:lang w:eastAsia="en-CA"/>
-        </w:rPr>
-        <w:t>0.7</w:t>
-      </w:r>
-    </w:p>
-    <w:p>
-      <w:pPr>
-        <w:spacing w:after="0" w:line="276" w:lineRule="auto"/>
-        <w:rPr>
-          <w:rFonts w:ascii="Roboto Light" w:eastAsia="Times New Roman" w:hAnsi="Roboto Light" w:cs="Calibri"/>
-          <w:lang w:eastAsia="en-CA"/>
-        </w:rPr>
-      </w:pPr>
-    </w:p>
-    <w:p>
-      <w:pPr>
-        <w:spacing w:after="200" w:line="276" w:lineRule="auto"/>
-        <w:rPr>
-          <w:rFonts w:ascii="Roboto Light" w:eastAsia="Times New Roman" w:hAnsi="Roboto Light" w:cs="Calibri"/>
-          <w:lang w:eastAsia="en-CA"/>
-        </w:rPr>
-      </w:pPr>
-      <w:r>
-        <w:rPr>
-          <w:rFonts w:ascii="Roboto Light" w:eastAsia="Times New Roman" w:hAnsi="Roboto Light" w:cs="Calibri"/>
-          <w:b/>
-          <w:lang w:eastAsia="en-CA"/>
-        </w:rPr>
-        <w:t xml:space="preserve">Mitigation: </w:t>
-      </w:r>
-      <w:r>
-        <w:rPr>
-          <w:rFonts w:ascii="Roboto Light" w:eastAsia="Times New Roman" w:hAnsi="Roboto Light" w:cs="Calibri"/>
-          <w:lang w:eastAsia="en-CA"/>
-        </w:rPr>
-        <w:t xml:space="preserve">Keeping team morale high could help prevent students from dropping the class. This involves good communication, patience, positivity, and inclusion. </w:t>
-      </w:r>
-      <w:r>
-        <w:rPr>
-          <w:rFonts w:ascii="Roboto Light" w:eastAsia="Times New Roman" w:hAnsi="Roboto Light" w:cs="Calibri"/>
-          <w:lang w:eastAsia="en-CA"/>
-        </w:rPr>
-        <w:t xml:space="preserve">All group members have been asked to inform the team as early as possible if they intend to drop the class. This could provide the team with extra time to adjust. </w:t>
-      </w:r>
-    </w:p>
-    <w:p>
-      <w:pPr>
-        <w:spacing w:after="200" w:line="276" w:lineRule="auto"/>
-        <w:rPr>
-          <w:rFonts w:ascii="Roboto Light" w:eastAsia="Times New Roman" w:hAnsi="Roboto Light" w:cs="Calibri"/>
-          <w:b/>
-          <w:lang w:eastAsia="en-CA"/>
-        </w:rPr>
-      </w:pPr>
-      <w:r>
-        <w:rPr>
-          <w:rFonts w:ascii="Roboto Light" w:eastAsia="Times New Roman" w:hAnsi="Roboto Light" w:cs="Calibri"/>
-          <w:b/>
-          <w:lang w:eastAsia="en-CA"/>
-        </w:rPr>
-        <w:t xml:space="preserve">Contingency Plan: </w:t>
-      </w:r>
-      <w:r>
-        <w:rPr>
-          <w:rFonts w:ascii="Roboto Light" w:eastAsia="Times New Roman" w:hAnsi="Roboto Light" w:cs="Calibri"/>
-          <w:lang w:eastAsia="en-CA"/>
-        </w:rPr>
-        <w:t xml:space="preserve">If somebody drops the class, that person’s work must be fairly distributed amongst the team. </w:t>
-      </w:r>
-    </w:p>
-    <w:p>
-      <w:pPr>
-        <w:spacing w:after="200" w:line="276" w:lineRule="auto"/>
-        <w:rPr>
-          <w:rFonts w:ascii="Roboto Light" w:eastAsia="Times New Roman" w:hAnsi="Roboto Light" w:cs="Calibri"/>
-          <w:lang w:eastAsia="en-CA"/>
-        </w:rPr>
-      </w:pPr>
-    </w:p>
-    <w:p>
-      <w:pPr>
+      </w:pPr>
+      <w:r>
         <w:rPr>
           <w:rFonts w:ascii="Roboto Light" w:hAnsi="Roboto Light"/>
           <w:color w:val="2F5496" w:themeColor="accent5" w:themeShade="BF"/>
@@ -7892,490 +8142,7 @@
           <w:szCs w:val="24"/>
           <w:lang w:eastAsia="en-CA"/>
         </w:rPr>
-      </w:pPr>
-      <w:r>
-        <w:rPr>
-          <w:rFonts w:ascii="Roboto Light" w:hAnsi="Roboto Light"/>
-          <w:color w:val="2F5496" w:themeColor="accent5" w:themeShade="BF"/>
-          <w:sz w:val="24"/>
-          <w:szCs w:val="24"/>
-          <w:lang w:eastAsia="en-CA"/>
-        </w:rPr>
-        <w:t>5.2.</w:t>
-      </w:r>
-      <w:r>
-        <w:rPr>
-          <w:rFonts w:ascii="Roboto Light" w:hAnsi="Roboto Light"/>
-          <w:color w:val="2F5496" w:themeColor="accent5" w:themeShade="BF"/>
-          <w:sz w:val="24"/>
-          <w:szCs w:val="24"/>
-          <w:lang w:eastAsia="en-CA"/>
-        </w:rPr>
-        <w:t>5</w:t>
-      </w:r>
-      <w:r>
-        <w:rPr>
-          <w:rFonts w:ascii="Roboto Light" w:hAnsi="Roboto Light"/>
-          <w:color w:val="2F5496" w:themeColor="accent5" w:themeShade="BF"/>
-          <w:sz w:val="24"/>
-          <w:szCs w:val="24"/>
-          <w:lang w:eastAsia="en-CA"/>
-        </w:rPr>
-        <w:t xml:space="preserve"> </w:t>
-      </w:r>
-      <w:r>
-        <w:rPr>
-          <w:rFonts w:ascii="Roboto Light" w:hAnsi="Roboto Light"/>
-          <w:color w:val="2F5496" w:themeColor="accent5" w:themeShade="BF"/>
-          <w:sz w:val="24"/>
-          <w:szCs w:val="24"/>
-          <w:lang w:eastAsia="en-CA"/>
-        </w:rPr>
-        <w:t>Group Dynamic Problems</w:t>
-      </w:r>
-    </w:p>
-    <w:p>
-      <w:pPr>
-        <w:spacing w:after="0" w:line="276" w:lineRule="auto"/>
-        <w:rPr>
-          <w:rFonts w:ascii="Roboto Light" w:eastAsia="Times New Roman" w:hAnsi="Roboto Light" w:cs="Calibri"/>
-          <w:lang w:eastAsia="en-CA"/>
-        </w:rPr>
-      </w:pPr>
-      <w:r>
-        <w:rPr>
-          <w:rFonts w:ascii="Roboto Light" w:eastAsia="Times New Roman" w:hAnsi="Roboto Light" w:cs="Calibri"/>
-          <w:b/>
-          <w:u w:color="C45911" w:themeColor="accent2" w:themeShade="BF"/>
-          <w:lang w:eastAsia="en-CA"/>
-        </w:rPr>
-        <w:t>Probability</w:t>
-      </w:r>
-      <w:r>
-        <w:rPr>
-          <w:rFonts w:ascii="Roboto Light" w:eastAsia="Times New Roman" w:hAnsi="Roboto Light" w:cs="Calibri"/>
-          <w:b/>
-          <w:lang w:eastAsia="en-CA"/>
-        </w:rPr>
-        <w:t xml:space="preserve">: </w:t>
-      </w:r>
-      <w:r>
-        <w:rPr>
-          <w:rFonts w:ascii="Roboto Light" w:eastAsia="Times New Roman" w:hAnsi="Roboto Light" w:cs="Calibri"/>
-          <w:lang w:eastAsia="en-CA"/>
-        </w:rPr>
-        <w:t>0.8</w:t>
-      </w:r>
-    </w:p>
-    <w:p>
-      <w:pPr>
-        <w:spacing w:after="0" w:line="276" w:lineRule="auto"/>
-        <w:rPr>
-          <w:rFonts w:ascii="Roboto Light" w:eastAsia="Times New Roman" w:hAnsi="Roboto Light" w:cs="Calibri"/>
-          <w:lang w:eastAsia="en-CA"/>
-        </w:rPr>
-      </w:pPr>
-      <w:r>
-        <w:rPr>
-          <w:rFonts w:ascii="Roboto Light" w:eastAsia="Times New Roman" w:hAnsi="Roboto Light" w:cs="Calibri"/>
-          <w:b/>
-          <w:lang w:eastAsia="en-CA"/>
-        </w:rPr>
-        <w:t>Loss:</w:t>
-      </w:r>
-      <w:r>
-        <w:rPr>
-          <w:rFonts w:ascii="Roboto Light" w:eastAsia="Times New Roman" w:hAnsi="Roboto Light" w:cs="Calibri"/>
-          <w:lang w:eastAsia="en-CA"/>
-        </w:rPr>
-        <w:t xml:space="preserve"> 0.4</w:t>
-      </w:r>
-    </w:p>
-    <w:p>
-      <w:pPr>
-        <w:spacing w:after="0" w:line="276" w:lineRule="auto"/>
-        <w:rPr>
-          <w:rFonts w:ascii="Roboto Light" w:eastAsia="Times New Roman" w:hAnsi="Roboto Light" w:cs="Calibri"/>
-          <w:lang w:eastAsia="en-CA"/>
-        </w:rPr>
-      </w:pPr>
-    </w:p>
-    <w:p>
-      <w:pPr>
-        <w:spacing w:after="200" w:line="276" w:lineRule="auto"/>
-        <w:rPr>
-          <w:rFonts w:ascii="Roboto Light" w:eastAsia="Times New Roman" w:hAnsi="Roboto Light" w:cs="Calibri"/>
-          <w:lang w:eastAsia="en-CA"/>
-        </w:rPr>
-      </w:pPr>
-      <w:r>
-        <w:rPr>
-          <w:rFonts w:ascii="Roboto Light" w:eastAsia="Times New Roman" w:hAnsi="Roboto Light" w:cs="Calibri"/>
-          <w:b/>
-          <w:lang w:eastAsia="en-CA"/>
-        </w:rPr>
-        <w:t xml:space="preserve">Scenario: </w:t>
-      </w:r>
-      <w:r>
-        <w:rPr>
-          <w:rFonts w:ascii="Roboto Light" w:eastAsia="Times New Roman" w:hAnsi="Roboto Light" w:cs="Calibri"/>
-          <w:lang w:eastAsia="en-CA"/>
-        </w:rPr>
-        <w:t xml:space="preserve">If somebody feels that another group member is not </w:t>
-      </w:r>
-      <w:r>
-        <w:rPr>
-          <w:rFonts w:ascii="Roboto Light" w:eastAsia="Times New Roman" w:hAnsi="Roboto Light" w:cs="Calibri"/>
-          <w:lang w:eastAsia="en-CA"/>
-        </w:rPr>
-        <w:t>contributing in a meaningful way</w:t>
-      </w:r>
-      <w:r>
-        <w:rPr>
-          <w:rFonts w:ascii="Roboto Light" w:eastAsia="Times New Roman" w:hAnsi="Roboto Light" w:cs="Calibri"/>
-          <w:lang w:eastAsia="en-CA"/>
-        </w:rPr>
-        <w:t xml:space="preserve">, they may choose to deal with the issue in an inappropriate </w:t>
-      </w:r>
-      <w:r>
-        <w:rPr>
-          <w:rFonts w:ascii="Roboto Light" w:eastAsia="Times New Roman" w:hAnsi="Roboto Light" w:cs="Calibri"/>
-          <w:lang w:eastAsia="en-CA"/>
-        </w:rPr>
-        <w:t>manner</w:t>
-      </w:r>
-      <w:r>
-        <w:rPr>
-          <w:rFonts w:ascii="Roboto Light" w:eastAsia="Times New Roman" w:hAnsi="Roboto Light" w:cs="Calibri"/>
-          <w:lang w:eastAsia="en-CA"/>
-        </w:rPr>
-        <w:t xml:space="preserve">. This may also arise from a disagreement over design details, what tools to use, functionality, etc. Our team expects to encounter disagreements throughout the project. </w:t>
-      </w:r>
-    </w:p>
-    <w:p>
-      <w:pPr>
-        <w:spacing w:after="200" w:line="276" w:lineRule="auto"/>
-        <w:rPr>
-          <w:rFonts w:ascii="Roboto Light" w:eastAsia="Times New Roman" w:hAnsi="Roboto Light" w:cs="Calibri"/>
-          <w:lang w:eastAsia="en-CA"/>
-        </w:rPr>
-      </w:pPr>
-      <w:r>
-        <w:rPr>
-          <w:rFonts w:ascii="Roboto Light" w:eastAsia="Times New Roman" w:hAnsi="Roboto Light" w:cs="Calibri"/>
-          <w:b/>
-          <w:lang w:eastAsia="en-CA"/>
-        </w:rPr>
-        <w:t>Mitigation:</w:t>
-      </w:r>
-      <w:r>
-        <w:rPr>
-          <w:rFonts w:ascii="Roboto Light" w:eastAsia="Times New Roman" w:hAnsi="Roboto Light" w:cs="Calibri"/>
-          <w:lang w:eastAsia="en-CA"/>
-        </w:rPr>
-        <w:t xml:space="preserve"> Keeping team morale high will help to ensure that team members approach conflict from a constructive place. Team members will be reminded that there are effective ways to confront an issue, and that all group members have valuable ideas, and therefore all opinions should be heard.</w:t>
-      </w:r>
-    </w:p>
-    <w:p>
-      <w:pPr>
-        <w:spacing w:after="200" w:line="276" w:lineRule="auto"/>
-        <w:rPr>
-          <w:rFonts w:ascii="Roboto Light" w:eastAsia="Times New Roman" w:hAnsi="Roboto Light" w:cs="Calibri"/>
-          <w:lang w:eastAsia="en-CA"/>
-        </w:rPr>
-      </w:pPr>
-      <w:r>
-        <w:rPr>
-          <w:rFonts w:ascii="Roboto Light" w:eastAsia="Times New Roman" w:hAnsi="Roboto Light" w:cs="Calibri"/>
-          <w:b/>
-          <w:lang w:eastAsia="en-CA"/>
-        </w:rPr>
-        <w:t xml:space="preserve">Contingency Plan: </w:t>
-      </w:r>
-      <w:r>
-        <w:rPr>
-          <w:rFonts w:ascii="Roboto Light" w:eastAsia="Times New Roman" w:hAnsi="Roboto Light" w:cs="Calibri"/>
-          <w:lang w:eastAsia="en-CA"/>
-        </w:rPr>
-        <w:t>If a group member is upset, time should be taken to calm down before dealing with the issue. The group member should then try to handle the issue individually with the person they are in conflict with. Should this prove ineffective, they can take their issue to the project manager to help mediate the situation.</w:t>
-      </w:r>
-    </w:p>
-    <w:p>
-      <w:pPr>
-        <w:spacing w:after="200" w:line="276" w:lineRule="auto"/>
-        <w:rPr>
-          <w:rFonts w:ascii="Roboto Light" w:eastAsia="Times New Roman" w:hAnsi="Roboto Light" w:cs="Calibri"/>
-          <w:lang w:eastAsia="en-CA"/>
-        </w:rPr>
-      </w:pPr>
-    </w:p>
-    <w:p>
-      <w:pPr>
-        <w:rPr>
-          <w:rFonts w:ascii="Roboto Light" w:hAnsi="Roboto Light"/>
-          <w:color w:val="2F5496" w:themeColor="accent5" w:themeShade="BF"/>
-          <w:sz w:val="24"/>
-          <w:szCs w:val="24"/>
-          <w:lang w:eastAsia="en-CA"/>
-        </w:rPr>
-      </w:pPr>
-      <w:r>
-        <w:rPr>
-          <w:rFonts w:ascii="Roboto Light" w:hAnsi="Roboto Light"/>
-          <w:color w:val="2F5496" w:themeColor="accent5" w:themeShade="BF"/>
-          <w:sz w:val="24"/>
-          <w:szCs w:val="24"/>
-          <w:lang w:eastAsia="en-CA"/>
-        </w:rPr>
-        <w:t>5.2.</w:t>
-      </w:r>
-      <w:r>
-        <w:rPr>
-          <w:rFonts w:ascii="Roboto Light" w:hAnsi="Roboto Light"/>
-          <w:color w:val="2F5496" w:themeColor="accent5" w:themeShade="BF"/>
-          <w:sz w:val="24"/>
-          <w:szCs w:val="24"/>
-          <w:lang w:eastAsia="en-CA"/>
-        </w:rPr>
-        <w:t>6</w:t>
-      </w:r>
-      <w:r>
-        <w:rPr>
-          <w:rFonts w:ascii="Roboto Light" w:hAnsi="Roboto Light"/>
-          <w:color w:val="2F5496" w:themeColor="accent5" w:themeShade="BF"/>
-          <w:sz w:val="24"/>
-          <w:szCs w:val="24"/>
-          <w:lang w:eastAsia="en-CA"/>
-        </w:rPr>
-        <w:t xml:space="preserve"> </w:t>
-      </w:r>
-      <w:r>
-        <w:rPr>
-          <w:rFonts w:ascii="Roboto Light" w:hAnsi="Roboto Light"/>
-          <w:color w:val="2F5496" w:themeColor="accent5" w:themeShade="BF"/>
-          <w:sz w:val="24"/>
-          <w:szCs w:val="24"/>
-          <w:lang w:eastAsia="en-CA"/>
-        </w:rPr>
-        <w:t>Inaccurate Time Estimations</w:t>
-      </w:r>
-    </w:p>
-    <w:p>
-      <w:pPr>
-        <w:spacing w:after="0" w:line="276" w:lineRule="auto"/>
-        <w:rPr>
-          <w:rFonts w:ascii="Roboto Light" w:eastAsia="Times New Roman" w:hAnsi="Roboto Light" w:cs="Calibri"/>
-          <w:b/>
-          <w:lang w:eastAsia="en-CA"/>
-        </w:rPr>
-      </w:pPr>
-      <w:r>
-        <w:rPr>
-          <w:rFonts w:ascii="Roboto Light" w:eastAsia="Times New Roman" w:hAnsi="Roboto Light" w:cs="Calibri"/>
-          <w:b/>
-          <w:u w:color="C45911" w:themeColor="accent2" w:themeShade="BF"/>
-          <w:lang w:eastAsia="en-CA"/>
-        </w:rPr>
-        <w:t>Probability</w:t>
-      </w:r>
-      <w:r>
-        <w:rPr>
-          <w:rFonts w:ascii="Roboto Light" w:eastAsia="Times New Roman" w:hAnsi="Roboto Light" w:cs="Calibri"/>
-          <w:b/>
-          <w:lang w:eastAsia="en-CA"/>
-        </w:rPr>
-        <w:t xml:space="preserve">: </w:t>
-      </w:r>
-      <w:r>
-        <w:rPr>
-          <w:rFonts w:ascii="Roboto Light" w:eastAsia="Times New Roman" w:hAnsi="Roboto Light" w:cs="Calibri"/>
-          <w:lang w:eastAsia="en-CA"/>
-        </w:rPr>
-        <w:t>0.8</w:t>
-      </w:r>
-    </w:p>
-    <w:p>
-      <w:pPr>
-        <w:spacing w:after="0" w:line="276" w:lineRule="auto"/>
-        <w:rPr>
-          <w:rFonts w:ascii="Roboto Light" w:eastAsia="Times New Roman" w:hAnsi="Roboto Light" w:cs="Calibri"/>
-          <w:lang w:eastAsia="en-CA"/>
-        </w:rPr>
-      </w:pPr>
-      <w:r>
-        <w:rPr>
-          <w:rFonts w:ascii="Roboto Light" w:eastAsia="Times New Roman" w:hAnsi="Roboto Light" w:cs="Calibri"/>
-          <w:b/>
-          <w:lang w:eastAsia="en-CA"/>
-        </w:rPr>
-        <w:t xml:space="preserve">Loss: </w:t>
-      </w:r>
-      <w:r>
-        <w:rPr>
-          <w:rFonts w:ascii="Roboto Light" w:eastAsia="Times New Roman" w:hAnsi="Roboto Light" w:cs="Calibri"/>
-          <w:lang w:eastAsia="en-CA"/>
-        </w:rPr>
-        <w:t>0.4</w:t>
-      </w:r>
-    </w:p>
-    <w:p>
-      <w:pPr>
-        <w:spacing w:after="0" w:line="276" w:lineRule="auto"/>
-        <w:rPr>
-          <w:rFonts w:ascii="Roboto Light" w:eastAsia="Times New Roman" w:hAnsi="Roboto Light" w:cs="Calibri"/>
-          <w:lang w:eastAsia="en-CA"/>
-        </w:rPr>
-      </w:pPr>
-    </w:p>
-    <w:p>
-      <w:pPr>
-        <w:spacing w:after="200" w:line="276" w:lineRule="auto"/>
-        <w:rPr>
-          <w:rFonts w:ascii="Roboto Light" w:eastAsia="Times New Roman" w:hAnsi="Roboto Light" w:cs="Calibri"/>
-          <w:lang w:eastAsia="en-CA"/>
-        </w:rPr>
-      </w:pPr>
-      <w:r>
-        <w:rPr>
-          <w:rFonts w:ascii="Roboto Light" w:eastAsia="Times New Roman" w:hAnsi="Roboto Light" w:cs="Calibri"/>
-          <w:b/>
-          <w:lang w:eastAsia="en-CA"/>
-        </w:rPr>
-        <w:t>Scenario:</w:t>
-      </w:r>
-      <w:r>
-        <w:rPr>
-          <w:rFonts w:ascii="Roboto Light" w:eastAsia="Times New Roman" w:hAnsi="Roboto Light" w:cs="Calibri"/>
-          <w:lang w:eastAsia="en-CA"/>
-        </w:rPr>
-        <w:t xml:space="preserve"> Time estimations may be inaccurate due to lack of experience. </w:t>
-      </w:r>
-    </w:p>
-    <w:p>
-      <w:pPr>
-        <w:spacing w:after="200" w:line="276" w:lineRule="auto"/>
-        <w:rPr>
-          <w:rFonts w:ascii="Roboto Light" w:eastAsia="Times New Roman" w:hAnsi="Roboto Light" w:cs="Calibri"/>
-          <w:lang w:eastAsia="en-CA"/>
-        </w:rPr>
-      </w:pPr>
-      <w:r>
-        <w:rPr>
-          <w:rFonts w:ascii="Roboto Light" w:eastAsia="Times New Roman" w:hAnsi="Roboto Light" w:cs="Calibri"/>
-          <w:b/>
-          <w:lang w:eastAsia="en-CA"/>
-        </w:rPr>
-        <w:t xml:space="preserve">Mitigation: </w:t>
-      </w:r>
-      <w:r>
-        <w:rPr>
-          <w:rFonts w:ascii="Roboto Light" w:eastAsia="Times New Roman" w:hAnsi="Roboto Light" w:cs="Calibri"/>
-          <w:lang w:eastAsia="en-CA"/>
-        </w:rPr>
-        <w:t>Thorough research can be performed to</w:t>
-      </w:r>
-      <w:r>
-        <w:rPr>
-          <w:rFonts w:ascii="Roboto Light" w:eastAsia="Times New Roman" w:hAnsi="Roboto Light" w:cs="Calibri"/>
-          <w:b/>
-          <w:lang w:eastAsia="en-CA"/>
-        </w:rPr>
-        <w:t xml:space="preserve"> </w:t>
-      </w:r>
-      <w:r>
-        <w:rPr>
-          <w:rFonts w:ascii="Roboto Light" w:eastAsia="Times New Roman" w:hAnsi="Roboto Light" w:cs="Calibri"/>
-          <w:lang w:eastAsia="en-CA"/>
-        </w:rPr>
-        <w:t>improve our knowledge and the accuracy of our estimations.</w:t>
-      </w:r>
-    </w:p>
-    <w:p>
-      <w:pPr>
-        <w:spacing w:after="200" w:line="276" w:lineRule="auto"/>
-        <w:rPr>
-          <w:rFonts w:ascii="Roboto Light" w:eastAsia="Times New Roman" w:hAnsi="Roboto Light" w:cs="Calibri"/>
-          <w:lang w:eastAsia="en-CA"/>
-        </w:rPr>
-      </w:pPr>
-      <w:r>
-        <w:rPr>
-          <w:rFonts w:ascii="Roboto Light" w:eastAsia="Times New Roman" w:hAnsi="Roboto Light" w:cs="Calibri"/>
-          <w:b/>
-          <w:lang w:eastAsia="en-CA"/>
-        </w:rPr>
-        <w:t xml:space="preserve">Contingency Plan: </w:t>
-      </w:r>
-      <w:r>
-        <w:rPr>
-          <w:rFonts w:ascii="Roboto Light" w:eastAsia="Times New Roman" w:hAnsi="Roboto Light" w:cs="Calibri"/>
-          <w:lang w:eastAsia="en-CA"/>
-        </w:rPr>
-        <w:t>Where reasonable, r</w:t>
-      </w:r>
-      <w:r>
-        <w:rPr>
-          <w:rFonts w:ascii="Roboto Light" w:eastAsia="Times New Roman" w:hAnsi="Roboto Light" w:cs="Calibri"/>
-          <w:lang w:eastAsia="en-CA"/>
-        </w:rPr>
-        <w:t>eduction of requirements for the current ID can create extra time to implement the top priority features</w:t>
-      </w:r>
-      <w:r>
-        <w:rPr>
-          <w:rFonts w:ascii="Roboto Light" w:eastAsia="Times New Roman" w:hAnsi="Roboto Light" w:cs="Calibri"/>
-          <w:lang w:eastAsia="en-CA"/>
-        </w:rPr>
-        <w:t xml:space="preserve">. This does not necessarily apply to situations where team members fail to allocate sufficient time for a prioritized task. </w:t>
-      </w:r>
-    </w:p>
-    <w:p>
-      <w:pPr>
-        <w:spacing w:after="200" w:line="276" w:lineRule="auto"/>
-        <w:rPr>
-          <w:rFonts w:ascii="Roboto Light" w:eastAsia="Times New Roman" w:hAnsi="Roboto Light" w:cs="Calibri"/>
-          <w:lang w:eastAsia="en-CA"/>
-        </w:rPr>
-      </w:pPr>
-    </w:p>
-    <w:p>
-      <w:pPr>
-        <w:rPr>
-          <w:rFonts w:ascii="Roboto Light" w:hAnsi="Roboto Light"/>
-          <w:color w:val="2F5496" w:themeColor="accent5" w:themeShade="BF"/>
-          <w:sz w:val="24"/>
-          <w:szCs w:val="24"/>
-          <w:lang w:eastAsia="en-CA"/>
-        </w:rPr>
-      </w:pPr>
-      <w:r>
-        <w:rPr>
-          <w:rFonts w:ascii="Roboto Light" w:hAnsi="Roboto Light"/>
-          <w:color w:val="2F5496" w:themeColor="accent5" w:themeShade="BF"/>
-          <w:sz w:val="24"/>
-          <w:szCs w:val="24"/>
-          <w:lang w:eastAsia="en-CA"/>
-        </w:rPr>
-        <w:t>5.2.</w:t>
-      </w:r>
-      <w:r>
-        <w:rPr>
-          <w:rFonts w:ascii="Roboto Light" w:hAnsi="Roboto Light"/>
-          <w:color w:val="2F5496" w:themeColor="accent5" w:themeShade="BF"/>
-          <w:sz w:val="24"/>
-          <w:szCs w:val="24"/>
-          <w:lang w:eastAsia="en-CA"/>
-        </w:rPr>
-        <w:t>7</w:t>
-      </w:r>
-      <w:r>
-        <w:rPr>
-          <w:rFonts w:ascii="Roboto Light" w:hAnsi="Roboto Light"/>
-          <w:color w:val="2F5496" w:themeColor="accent5" w:themeShade="BF"/>
-          <w:sz w:val="24"/>
-          <w:szCs w:val="24"/>
-          <w:lang w:eastAsia="en-CA"/>
-        </w:rPr>
-        <w:t xml:space="preserve"> </w:t>
+        <w:t xml:space="preserve">5.2.7 </w:t>
       </w:r>
       <w:r>
         <w:rPr>
@@ -8608,7 +8375,7 @@
           <w:szCs w:val="24"/>
           <w:lang w:eastAsia="en-CA"/>
         </w:rPr>
-        <w:t>5.2.</w:t>
+        <w:t xml:space="preserve">5.2.8 </w:t>
       </w:r>
       <w:r>
         <w:rPr>
@@ -8618,9 +8385,172 @@
           <w:szCs w:val="24"/>
           <w:lang w:eastAsia="en-CA"/>
         </w:rPr>
-        <w:t>8</w:t>
-      </w:r>
-      <w:r>
+        <w:t>Client Becomes Unavailable</w:t>
+      </w:r>
+    </w:p>
+    <w:p>
+      <w:pPr>
+        <w:spacing w:after="0" w:line="240" w:lineRule="auto"/>
+        <w:rPr>
+          <w:rFonts w:ascii="Roboto Light" w:eastAsia="Times New Roman" w:hAnsi="Roboto Light" w:cs="Calibri"/>
+          <w:lang w:eastAsia="en-CA"/>
+        </w:rPr>
+      </w:pPr>
+      <w:r>
+        <w:rPr>
+          <w:rFonts w:ascii="Roboto Light" w:eastAsia="Times New Roman" w:hAnsi="Roboto Light" w:cs="Calibri"/>
+          <w:b/>
+          <w:u w:color="C45911" w:themeColor="accent2" w:themeShade="BF"/>
+          <w:lang w:eastAsia="en-CA"/>
+        </w:rPr>
+        <w:t>Probability</w:t>
+      </w:r>
+      <w:r>
+        <w:rPr>
+          <w:rFonts w:ascii="Roboto Light" w:eastAsia="Times New Roman" w:hAnsi="Roboto Light" w:cs="Calibri"/>
+          <w:lang w:eastAsia="en-CA"/>
+        </w:rPr>
+        <w:t>: 0.8</w:t>
+      </w:r>
+    </w:p>
+    <w:p>
+      <w:pPr>
+        <w:spacing w:after="0" w:line="240" w:lineRule="auto"/>
+        <w:rPr>
+          <w:rFonts w:ascii="Roboto Light" w:eastAsia="Times New Roman" w:hAnsi="Roboto Light" w:cs="Calibri"/>
+          <w:lang w:eastAsia="en-CA"/>
+        </w:rPr>
+      </w:pPr>
+      <w:r>
+        <w:rPr>
+          <w:rFonts w:ascii="Roboto Light" w:eastAsia="Times New Roman" w:hAnsi="Roboto Light" w:cs="Calibri"/>
+          <w:b/>
+          <w:lang w:eastAsia="en-CA"/>
+        </w:rPr>
+        <w:t>Loss</w:t>
+      </w:r>
+      <w:r>
+        <w:rPr>
+          <w:rFonts w:ascii="Roboto Light" w:eastAsia="Times New Roman" w:hAnsi="Roboto Light" w:cs="Calibri"/>
+          <w:lang w:eastAsia="en-CA"/>
+        </w:rPr>
+        <w:t>: 0.2</w:t>
+      </w:r>
+    </w:p>
+    <w:p>
+      <w:pPr>
+        <w:spacing w:after="0" w:line="240" w:lineRule="auto"/>
+        <w:ind w:left="720"/>
+        <w:rPr>
+          <w:rFonts w:ascii="Roboto Light" w:eastAsia="Times New Roman" w:hAnsi="Roboto Light" w:cs="Calibri"/>
+          <w:lang w:eastAsia="en-CA"/>
+        </w:rPr>
+      </w:pPr>
+    </w:p>
+    <w:p>
+      <w:pPr>
+        <w:spacing w:after="0" w:line="240" w:lineRule="auto"/>
+        <w:rPr>
+          <w:rFonts w:ascii="Roboto Light" w:eastAsia="Times New Roman" w:hAnsi="Roboto Light" w:cs="Calibri"/>
+          <w:lang w:eastAsia="en-CA"/>
+        </w:rPr>
+      </w:pPr>
+      <w:r>
+        <w:rPr>
+          <w:rFonts w:ascii="Roboto Light" w:eastAsia="Times New Roman" w:hAnsi="Roboto Light" w:cs="Calibri"/>
+          <w:b/>
+          <w:lang w:eastAsia="en-CA"/>
+        </w:rPr>
+        <w:t>Scenario</w:t>
+      </w:r>
+      <w:r>
+        <w:rPr>
+          <w:rFonts w:ascii="Roboto Light" w:eastAsia="Times New Roman" w:hAnsi="Roboto Light" w:cs="Calibri"/>
+          <w:lang w:eastAsia="en-CA"/>
+        </w:rPr>
+        <w:t>: The CTO goes on vacation and does not reply to our emails.</w:t>
+      </w:r>
+    </w:p>
+    <w:p>
+      <w:pPr>
+        <w:spacing w:after="0" w:line="240" w:lineRule="auto"/>
+        <w:ind w:left="720"/>
+        <w:rPr>
+          <w:rFonts w:ascii="Roboto Light" w:eastAsia="Times New Roman" w:hAnsi="Roboto Light" w:cs="Calibri"/>
+          <w:lang w:eastAsia="en-CA"/>
+        </w:rPr>
+      </w:pPr>
+    </w:p>
+    <w:p>
+      <w:pPr>
+        <w:spacing w:after="0" w:line="240" w:lineRule="auto"/>
+        <w:rPr>
+          <w:rFonts w:ascii="Roboto Light" w:eastAsia="Times New Roman" w:hAnsi="Roboto Light" w:cs="Calibri"/>
+          <w:lang w:eastAsia="en-CA"/>
+        </w:rPr>
+      </w:pPr>
+      <w:r>
+        <w:rPr>
+          <w:rFonts w:ascii="Roboto Light" w:eastAsia="Times New Roman" w:hAnsi="Roboto Light" w:cs="Calibri"/>
+          <w:b/>
+          <w:lang w:eastAsia="en-CA"/>
+        </w:rPr>
+        <w:t>Mitigation</w:t>
+      </w:r>
+      <w:r>
+        <w:rPr>
+          <w:rFonts w:ascii="Roboto Light" w:eastAsia="Times New Roman" w:hAnsi="Roboto Light" w:cs="Calibri"/>
+          <w:lang w:eastAsia="en-CA"/>
+        </w:rPr>
+        <w:t>: Open and frequent communication with the client will help the team gain awareness of when the client might become unavailable.</w:t>
+      </w:r>
+    </w:p>
+    <w:p>
+      <w:pPr>
+        <w:spacing w:after="0" w:line="240" w:lineRule="auto"/>
+        <w:ind w:left="720"/>
+        <w:rPr>
+          <w:rFonts w:ascii="Roboto Light" w:eastAsia="Times New Roman" w:hAnsi="Roboto Light" w:cs="Calibri"/>
+          <w:lang w:eastAsia="en-CA"/>
+        </w:rPr>
+      </w:pPr>
+    </w:p>
+    <w:p>
+      <w:pPr>
+        <w:spacing w:after="0" w:line="240" w:lineRule="auto"/>
+        <w:rPr>
+          <w:rFonts w:ascii="Roboto Light" w:eastAsia="Times New Roman" w:hAnsi="Roboto Light" w:cs="Calibri"/>
+          <w:lang w:eastAsia="en-CA"/>
+        </w:rPr>
+      </w:pPr>
+      <w:r>
+        <w:rPr>
+          <w:rFonts w:ascii="Roboto Light" w:eastAsia="Times New Roman" w:hAnsi="Roboto Light" w:cs="Calibri"/>
+          <w:b/>
+          <w:lang w:eastAsia="en-CA"/>
+        </w:rPr>
+        <w:t>Contingency Plan</w:t>
+      </w:r>
+      <w:r>
+        <w:rPr>
+          <w:rFonts w:ascii="Roboto Light" w:eastAsia="Times New Roman" w:hAnsi="Roboto Light" w:cs="Calibri"/>
+          <w:lang w:eastAsia="en-CA"/>
+        </w:rPr>
+        <w:t xml:space="preserve">: The team will move forward with the project based on the agreed upon highest priority. </w:t>
+      </w:r>
+    </w:p>
+    <w:p>
+      <w:pPr>
+        <w:spacing w:after="200" w:line="276" w:lineRule="auto"/>
+        <w:rPr>
+          <w:rFonts w:ascii="Roboto Light" w:eastAsia="Times New Roman" w:hAnsi="Roboto Light" w:cs="Calibri"/>
+          <w:b/>
+          <w:lang w:eastAsia="en-CA"/>
+        </w:rPr>
+      </w:pPr>
+    </w:p>
+    <w:p>
+      <w:pPr>
         <w:rPr>
           <w:rFonts w:ascii="Roboto Light" w:hAnsi="Roboto Light"/>
           <w:color w:val="2F5496" w:themeColor="accent5" w:themeShade="BF"/>
@@ -8628,436 +8558,246 @@
           <w:szCs w:val="24"/>
           <w:lang w:eastAsia="en-CA"/>
         </w:rPr>
+      </w:pPr>
+      <w:r>
+        <w:rPr>
+          <w:rFonts w:ascii="Roboto Light" w:hAnsi="Roboto Light"/>
+          <w:color w:val="2F5496" w:themeColor="accent5" w:themeShade="BF"/>
+          <w:sz w:val="24"/>
+          <w:szCs w:val="24"/>
+          <w:lang w:eastAsia="en-CA"/>
+        </w:rPr>
+        <w:t xml:space="preserve">5.2.9 </w:t>
+      </w:r>
+      <w:r>
+        <w:rPr>
+          <w:rFonts w:ascii="Roboto Light" w:hAnsi="Roboto Light"/>
+          <w:color w:val="2F5496" w:themeColor="accent5" w:themeShade="BF"/>
+          <w:sz w:val="24"/>
+          <w:szCs w:val="24"/>
+          <w:lang w:eastAsia="en-CA"/>
+        </w:rPr>
+        <w:t>Build Ma</w:t>
+      </w:r>
+      <w:r>
+        <w:rPr>
+          <w:rFonts w:ascii="Roboto Light" w:hAnsi="Roboto Light"/>
+          <w:color w:val="2F5496" w:themeColor="accent5" w:themeShade="BF"/>
+          <w:sz w:val="24"/>
+          <w:szCs w:val="24"/>
+          <w:lang w:eastAsia="en-CA"/>
+        </w:rPr>
+        <w:t>nager</w:t>
+      </w:r>
+      <w:bookmarkStart w:id="12" w:name="_GoBack"/>
+      <w:bookmarkEnd w:id="12"/>
+      <w:r>
+        <w:rPr>
+          <w:rFonts w:ascii="Roboto Light" w:hAnsi="Roboto Light"/>
+          <w:color w:val="2F5496" w:themeColor="accent5" w:themeShade="BF"/>
+          <w:sz w:val="24"/>
+          <w:szCs w:val="24"/>
+          <w:lang w:eastAsia="en-CA"/>
+        </w:rPr>
+        <w:t xml:space="preserve"> Becomes Busy</w:t>
+      </w:r>
+    </w:p>
+    <w:p>
+      <w:pPr>
+        <w:spacing w:after="0" w:line="240" w:lineRule="auto"/>
+        <w:rPr>
+          <w:rFonts w:ascii="Roboto Light" w:eastAsia="Times New Roman" w:hAnsi="Roboto Light" w:cs="Calibri"/>
+          <w:b/>
+          <w:lang w:eastAsia="en-CA"/>
+        </w:rPr>
+      </w:pPr>
+      <w:r>
+        <w:rPr>
+          <w:rFonts w:ascii="Roboto Light" w:eastAsia="Times New Roman" w:hAnsi="Roboto Light" w:cs="Calibri"/>
+          <w:b/>
+          <w:u w:color="C45911" w:themeColor="accent2" w:themeShade="BF"/>
+          <w:lang w:eastAsia="en-CA"/>
+        </w:rPr>
+        <w:t>Probability</w:t>
+      </w:r>
+      <w:r>
+        <w:rPr>
+          <w:rFonts w:ascii="Roboto Light" w:eastAsia="Times New Roman" w:hAnsi="Roboto Light" w:cs="Calibri"/>
+          <w:b/>
+          <w:lang w:eastAsia="en-CA"/>
+        </w:rPr>
+        <w:t xml:space="preserve">: </w:t>
+      </w:r>
+      <w:r>
+        <w:rPr>
+          <w:rFonts w:ascii="Roboto Light" w:eastAsia="Times New Roman" w:hAnsi="Roboto Light" w:cs="Calibri"/>
+          <w:lang w:eastAsia="en-CA"/>
+        </w:rPr>
+        <w:t>0.8</w:t>
+      </w:r>
+    </w:p>
+    <w:p>
+      <w:pPr>
+        <w:spacing w:after="0" w:line="240" w:lineRule="auto"/>
+        <w:rPr>
+          <w:rFonts w:ascii="Roboto Light" w:eastAsia="Times New Roman" w:hAnsi="Roboto Light" w:cs="Calibri"/>
+          <w:b/>
+          <w:lang w:eastAsia="en-CA"/>
+        </w:rPr>
+      </w:pPr>
+      <w:r>
+        <w:rPr>
+          <w:rFonts w:ascii="Roboto Light" w:eastAsia="Times New Roman" w:hAnsi="Roboto Light" w:cs="Calibri"/>
+          <w:b/>
+          <w:lang w:eastAsia="en-CA"/>
+        </w:rPr>
+        <w:t xml:space="preserve">Loss: </w:t>
+      </w:r>
+      <w:r>
+        <w:rPr>
+          <w:rFonts w:ascii="Roboto Light" w:eastAsia="Times New Roman" w:hAnsi="Roboto Light" w:cs="Calibri"/>
+          <w:lang w:eastAsia="en-CA"/>
+        </w:rPr>
+        <w:t>0.3</w:t>
+      </w:r>
+    </w:p>
+    <w:p>
+      <w:pPr>
+        <w:spacing w:after="0" w:line="240" w:lineRule="auto"/>
+        <w:ind w:left="720"/>
+        <w:rPr>
+          <w:rFonts w:ascii="Roboto Light" w:eastAsia="Times New Roman" w:hAnsi="Roboto Light" w:cs="Calibri"/>
+          <w:b/>
+          <w:lang w:eastAsia="en-CA"/>
+        </w:rPr>
+      </w:pPr>
+    </w:p>
+    <w:p>
+      <w:pPr>
+        <w:spacing w:after="0" w:line="240" w:lineRule="auto"/>
+        <w:rPr>
+          <w:rFonts w:ascii="Roboto Light" w:eastAsia="Times New Roman" w:hAnsi="Roboto Light" w:cs="Calibri"/>
+          <w:lang w:eastAsia="en-CA"/>
+        </w:rPr>
+      </w:pPr>
+      <w:r>
+        <w:rPr>
+          <w:rFonts w:ascii="Roboto Light" w:eastAsia="Times New Roman" w:hAnsi="Roboto Light" w:cs="Calibri"/>
+          <w:b/>
+          <w:lang w:eastAsia="en-CA"/>
+        </w:rPr>
+        <w:t xml:space="preserve">Scenario: </w:t>
+      </w:r>
+      <w:r>
+        <w:rPr>
+          <w:rFonts w:ascii="Roboto Light" w:eastAsia="Times New Roman" w:hAnsi="Roboto Light" w:cs="Calibri"/>
+          <w:lang w:eastAsia="en-CA"/>
+        </w:rPr>
+        <w:t xml:space="preserve">Chris becomes busy with other classes and is temporarily unable to contribute. </w:t>
+      </w:r>
+    </w:p>
+    <w:p>
+      <w:pPr>
+        <w:spacing w:after="0" w:line="240" w:lineRule="auto"/>
+        <w:rPr>
+          <w:rFonts w:ascii="Roboto Light" w:eastAsia="Times New Roman" w:hAnsi="Roboto Light" w:cs="Calibri"/>
+          <w:b/>
+          <w:lang w:eastAsia="en-CA"/>
+        </w:rPr>
+      </w:pPr>
+    </w:p>
+    <w:p>
+      <w:pPr>
+        <w:spacing w:after="0" w:line="240" w:lineRule="auto"/>
+        <w:rPr>
+          <w:rFonts w:ascii="Roboto Light" w:eastAsia="Times New Roman" w:hAnsi="Roboto Light" w:cs="Calibri"/>
+          <w:lang w:eastAsia="en-CA"/>
+        </w:rPr>
+      </w:pPr>
+      <w:r>
+        <w:rPr>
+          <w:rFonts w:ascii="Roboto Light" w:eastAsia="Times New Roman" w:hAnsi="Roboto Light" w:cs="Calibri"/>
+          <w:b/>
+          <w:lang w:eastAsia="en-CA"/>
+        </w:rPr>
+        <w:t>Mitigation</w:t>
+      </w:r>
+      <w:r>
+        <w:rPr>
+          <w:rFonts w:ascii="Roboto Light" w:eastAsia="Times New Roman" w:hAnsi="Roboto Light" w:cs="Calibri"/>
+          <w:lang w:eastAsia="en-CA"/>
+        </w:rPr>
+        <w:t xml:space="preserve">: Designate a </w:t>
+      </w:r>
+      <w:r>
+        <w:rPr>
+          <w:rFonts w:ascii="Roboto Light" w:eastAsia="Times New Roman" w:hAnsi="Roboto Light" w:cs="Calibri"/>
+          <w:lang w:eastAsia="en-CA"/>
+        </w:rPr>
+        <w:t>member to fill in for Chris if</w:t>
+      </w:r>
+      <w:r>
+        <w:rPr>
+          <w:rFonts w:ascii="Roboto Light" w:eastAsia="Times New Roman" w:hAnsi="Roboto Light" w:cs="Calibri"/>
+          <w:lang w:eastAsia="en-CA"/>
+        </w:rPr>
+        <w:t xml:space="preserve"> he becomes absent. </w:t>
+      </w:r>
+      <w:r>
+        <w:rPr>
+          <w:rFonts w:ascii="Roboto Light" w:eastAsia="Times New Roman" w:hAnsi="Roboto Light" w:cs="Calibri"/>
+          <w:lang w:eastAsia="en-CA"/>
+        </w:rPr>
+        <w:t>The designated person</w:t>
+      </w:r>
+      <w:r>
+        <w:rPr>
+          <w:rFonts w:ascii="Roboto Light" w:eastAsia="Times New Roman" w:hAnsi="Roboto Light" w:cs="Calibri"/>
+          <w:lang w:eastAsia="en-CA"/>
+        </w:rPr>
+        <w:t xml:space="preserve"> should shadow/pair program with Chris so that both of them understand how the build works. </w:t>
+      </w:r>
+    </w:p>
+    <w:p>
+      <w:pPr>
+        <w:spacing w:after="0" w:line="240" w:lineRule="auto"/>
+        <w:rPr>
+          <w:rFonts w:ascii="Roboto Light" w:eastAsia="Times New Roman" w:hAnsi="Roboto Light" w:cs="Calibri"/>
+          <w:b/>
+          <w:lang w:eastAsia="en-CA"/>
+        </w:rPr>
+      </w:pPr>
+    </w:p>
+    <w:p>
+      <w:pPr>
+        <w:spacing w:after="0" w:line="240" w:lineRule="auto"/>
+        <w:rPr>
+          <w:rFonts w:ascii="Roboto Light" w:eastAsia="Times New Roman" w:hAnsi="Roboto Light" w:cs="Calibri"/>
+          <w:lang w:eastAsia="en-CA"/>
+        </w:rPr>
+      </w:pPr>
+      <w:r>
+        <w:rPr>
+          <w:rFonts w:ascii="Roboto Light" w:eastAsia="Times New Roman" w:hAnsi="Roboto Light" w:cs="Calibri"/>
+          <w:b/>
+          <w:lang w:eastAsia="en-CA"/>
+        </w:rPr>
+        <w:t>Contingency plan:</w:t>
+      </w:r>
+      <w:r>
+        <w:rPr>
+          <w:rFonts w:ascii="Roboto Light" w:eastAsia="Times New Roman" w:hAnsi="Roboto Light" w:cs="Calibri"/>
+          <w:lang w:eastAsia="en-CA"/>
+        </w:rPr>
         <w:t xml:space="preserve"> </w:t>
       </w:r>
       <w:r>
         <w:rPr>
-          <w:rFonts w:ascii="Roboto Light" w:hAnsi="Roboto Light"/>
-          <w:color w:val="2F5496" w:themeColor="accent5" w:themeShade="BF"/>
-          <w:sz w:val="24"/>
-          <w:szCs w:val="24"/>
-          <w:lang w:eastAsia="en-CA"/>
-        </w:rPr>
-        <w:t>Client Becomes Unavailable</w:t>
-      </w:r>
-    </w:p>
-    <w:p>
-      <w:pPr>
-        <w:spacing w:after="0" w:line="240" w:lineRule="auto"/>
-        <w:rPr>
-          <w:rFonts w:ascii="Roboto Light" w:eastAsia="Times New Roman" w:hAnsi="Roboto Light" w:cs="Calibri"/>
-          <w:lang w:eastAsia="en-CA"/>
-        </w:rPr>
-      </w:pPr>
-      <w:r>
-        <w:rPr>
-          <w:rFonts w:ascii="Roboto Light" w:eastAsia="Times New Roman" w:hAnsi="Roboto Light" w:cs="Calibri"/>
-          <w:b/>
-          <w:u w:color="C45911" w:themeColor="accent2" w:themeShade="BF"/>
-          <w:lang w:eastAsia="en-CA"/>
-        </w:rPr>
-        <w:t>Probability</w:t>
-      </w:r>
-      <w:r>
-        <w:rPr>
-          <w:rFonts w:ascii="Roboto Light" w:eastAsia="Times New Roman" w:hAnsi="Roboto Light" w:cs="Calibri"/>
-          <w:lang w:eastAsia="en-CA"/>
-        </w:rPr>
-        <w:t>: 0.8</w:t>
-      </w:r>
-    </w:p>
-    <w:p>
-      <w:pPr>
-        <w:spacing w:after="0" w:line="240" w:lineRule="auto"/>
-        <w:rPr>
-          <w:rFonts w:ascii="Roboto Light" w:eastAsia="Times New Roman" w:hAnsi="Roboto Light" w:cs="Calibri"/>
-          <w:lang w:eastAsia="en-CA"/>
-        </w:rPr>
-      </w:pPr>
-      <w:r>
-        <w:rPr>
-          <w:rFonts w:ascii="Roboto Light" w:eastAsia="Times New Roman" w:hAnsi="Roboto Light" w:cs="Calibri"/>
-          <w:b/>
-          <w:lang w:eastAsia="en-CA"/>
-        </w:rPr>
-        <w:t>Loss</w:t>
-      </w:r>
-      <w:r>
-        <w:rPr>
-          <w:rFonts w:ascii="Roboto Light" w:eastAsia="Times New Roman" w:hAnsi="Roboto Light" w:cs="Calibri"/>
-          <w:lang w:eastAsia="en-CA"/>
-        </w:rPr>
-        <w:t>: 0.2</w:t>
-      </w:r>
-    </w:p>
-    <w:p>
-      <w:pPr>
-        <w:spacing w:after="0" w:line="240" w:lineRule="auto"/>
-        <w:ind w:left="720"/>
-        <w:rPr>
-          <w:rFonts w:ascii="Roboto Light" w:eastAsia="Times New Roman" w:hAnsi="Roboto Light" w:cs="Calibri"/>
-          <w:lang w:eastAsia="en-CA"/>
-        </w:rPr>
-      </w:pPr>
-    </w:p>
-    <w:p>
-      <w:pPr>
-        <w:spacing w:after="0" w:line="240" w:lineRule="auto"/>
-        <w:rPr>
-          <w:rFonts w:ascii="Roboto Light" w:eastAsia="Times New Roman" w:hAnsi="Roboto Light" w:cs="Calibri"/>
-          <w:lang w:eastAsia="en-CA"/>
-        </w:rPr>
-      </w:pPr>
-      <w:r>
-        <w:rPr>
-          <w:rFonts w:ascii="Roboto Light" w:eastAsia="Times New Roman" w:hAnsi="Roboto Light" w:cs="Calibri"/>
-          <w:b/>
-          <w:lang w:eastAsia="en-CA"/>
-        </w:rPr>
-        <w:t>Scenario</w:t>
-      </w:r>
-      <w:r>
-        <w:rPr>
-          <w:rFonts w:ascii="Roboto Light" w:eastAsia="Times New Roman" w:hAnsi="Roboto Light" w:cs="Calibri"/>
-          <w:lang w:eastAsia="en-CA"/>
-        </w:rPr>
-        <w:t>: The CTO goes on vacation and does not reply to our emails.</w:t>
-      </w:r>
-    </w:p>
-    <w:p>
-      <w:pPr>
-        <w:spacing w:after="0" w:line="240" w:lineRule="auto"/>
-        <w:ind w:left="720"/>
-        <w:rPr>
-          <w:rFonts w:ascii="Roboto Light" w:eastAsia="Times New Roman" w:hAnsi="Roboto Light" w:cs="Calibri"/>
-          <w:lang w:eastAsia="en-CA"/>
-        </w:rPr>
-      </w:pPr>
-    </w:p>
-    <w:p>
-      <w:pPr>
-        <w:spacing w:after="0" w:line="240" w:lineRule="auto"/>
-        <w:rPr>
-          <w:rFonts w:ascii="Roboto Light" w:eastAsia="Times New Roman" w:hAnsi="Roboto Light" w:cs="Calibri"/>
-          <w:lang w:eastAsia="en-CA"/>
-        </w:rPr>
-      </w:pPr>
-      <w:r>
-        <w:rPr>
-          <w:rFonts w:ascii="Roboto Light" w:eastAsia="Times New Roman" w:hAnsi="Roboto Light" w:cs="Calibri"/>
-          <w:b/>
-          <w:lang w:eastAsia="en-CA"/>
-        </w:rPr>
-        <w:t>Mitigation</w:t>
-      </w:r>
-      <w:r>
-        <w:rPr>
-          <w:rFonts w:ascii="Roboto Light" w:eastAsia="Times New Roman" w:hAnsi="Roboto Light" w:cs="Calibri"/>
-          <w:lang w:eastAsia="en-CA"/>
-        </w:rPr>
-        <w:t>: Open and frequent communication with the client will help the team gain awareness of when the client might become unavailable.</w:t>
-      </w:r>
-    </w:p>
-    <w:p>
-      <w:pPr>
-        <w:spacing w:after="0" w:line="240" w:lineRule="auto"/>
-        <w:ind w:left="720"/>
-        <w:rPr>
-          <w:rFonts w:ascii="Roboto Light" w:eastAsia="Times New Roman" w:hAnsi="Roboto Light" w:cs="Calibri"/>
-          <w:lang w:eastAsia="en-CA"/>
-        </w:rPr>
-      </w:pPr>
-    </w:p>
-    <w:p>
-      <w:pPr>
-        <w:spacing w:after="0" w:line="240" w:lineRule="auto"/>
-        <w:rPr>
-          <w:rFonts w:ascii="Roboto Light" w:eastAsia="Times New Roman" w:hAnsi="Roboto Light" w:cs="Calibri"/>
-          <w:lang w:eastAsia="en-CA"/>
-        </w:rPr>
-      </w:pPr>
-      <w:r>
-        <w:rPr>
-          <w:rFonts w:ascii="Roboto Light" w:eastAsia="Times New Roman" w:hAnsi="Roboto Light" w:cs="Calibri"/>
-          <w:b/>
-          <w:lang w:eastAsia="en-CA"/>
-        </w:rPr>
-        <w:t>Contingency Plan</w:t>
-      </w:r>
-      <w:r>
-        <w:rPr>
-          <w:rFonts w:ascii="Roboto Light" w:eastAsia="Times New Roman" w:hAnsi="Roboto Light" w:cs="Calibri"/>
-          <w:lang w:eastAsia="en-CA"/>
-        </w:rPr>
-        <w:t xml:space="preserve">: The team will move forward with the project based on the agreed upon highest priority. </w:t>
-      </w:r>
-    </w:p>
-    <w:p>
-      <w:pPr>
-        <w:spacing w:after="200" w:line="276" w:lineRule="auto"/>
-        <w:rPr>
-          <w:rFonts w:ascii="Roboto Light" w:eastAsia="Times New Roman" w:hAnsi="Roboto Light" w:cs="Calibri"/>
-          <w:b/>
-          <w:lang w:eastAsia="en-CA"/>
-        </w:rPr>
-      </w:pPr>
-    </w:p>
-    <w:p>
-      <w:pPr>
-        <w:rPr>
-          <w:rFonts w:ascii="Roboto Light" w:hAnsi="Roboto Light"/>
-          <w:color w:val="2F5496" w:themeColor="accent5" w:themeShade="BF"/>
-          <w:sz w:val="24"/>
-          <w:szCs w:val="24"/>
-          <w:lang w:eastAsia="en-CA"/>
-        </w:rPr>
-      </w:pPr>
-      <w:r>
-        <w:rPr>
-          <w:rFonts w:ascii="Roboto Light" w:hAnsi="Roboto Light"/>
-          <w:color w:val="2F5496" w:themeColor="accent5" w:themeShade="BF"/>
-          <w:sz w:val="24"/>
-          <w:szCs w:val="24"/>
-          <w:lang w:eastAsia="en-CA"/>
-        </w:rPr>
-        <w:t>5.2.</w:t>
-      </w:r>
-      <w:r>
-        <w:rPr>
-          <w:rFonts w:ascii="Roboto Light" w:hAnsi="Roboto Light"/>
-          <w:color w:val="2F5496" w:themeColor="accent5" w:themeShade="BF"/>
-          <w:sz w:val="24"/>
-          <w:szCs w:val="24"/>
-          <w:lang w:eastAsia="en-CA"/>
-        </w:rPr>
-        <w:t>9</w:t>
-      </w:r>
-      <w:r>
-        <w:rPr>
-          <w:rFonts w:ascii="Roboto Light" w:hAnsi="Roboto Light"/>
-          <w:color w:val="2F5496" w:themeColor="accent5" w:themeShade="BF"/>
-          <w:sz w:val="24"/>
-          <w:szCs w:val="24"/>
-          <w:lang w:eastAsia="en-CA"/>
-        </w:rPr>
-        <w:t xml:space="preserve"> </w:t>
-      </w:r>
-      <w:r>
-        <w:rPr>
-          <w:rFonts w:ascii="Roboto Light" w:hAnsi="Roboto Light"/>
-          <w:color w:val="2F5496" w:themeColor="accent5" w:themeShade="BF"/>
-          <w:sz w:val="24"/>
-          <w:szCs w:val="24"/>
-          <w:lang w:eastAsia="en-CA"/>
-        </w:rPr>
-        <w:t>Build Master Becomes Busy</w:t>
-      </w:r>
-    </w:p>
-    <w:p>
-      <w:pPr>
-        <w:spacing w:after="0" w:line="240" w:lineRule="auto"/>
-        <w:rPr>
-          <w:rFonts w:ascii="Roboto Light" w:eastAsia="Times New Roman" w:hAnsi="Roboto Light" w:cs="Calibri"/>
-          <w:b/>
-          <w:lang w:eastAsia="en-CA"/>
-        </w:rPr>
-      </w:pPr>
-      <w:r>
-        <w:rPr>
-          <w:rFonts w:ascii="Roboto Light" w:eastAsia="Times New Roman" w:hAnsi="Roboto Light" w:cs="Calibri"/>
-          <w:b/>
-          <w:u w:color="C45911" w:themeColor="accent2" w:themeShade="BF"/>
-          <w:lang w:eastAsia="en-CA"/>
-        </w:rPr>
-        <w:t>Probability</w:t>
-      </w:r>
-      <w:r>
-        <w:rPr>
-          <w:rFonts w:ascii="Roboto Light" w:eastAsia="Times New Roman" w:hAnsi="Roboto Light" w:cs="Calibri"/>
-          <w:b/>
-          <w:lang w:eastAsia="en-CA"/>
-        </w:rPr>
-        <w:t xml:space="preserve">: </w:t>
-      </w:r>
-      <w:r>
-        <w:rPr>
-          <w:rFonts w:ascii="Roboto Light" w:eastAsia="Times New Roman" w:hAnsi="Roboto Light" w:cs="Calibri"/>
-          <w:lang w:eastAsia="en-CA"/>
-        </w:rPr>
-        <w:t>0.8</w:t>
-      </w:r>
-    </w:p>
-    <w:p>
-      <w:pPr>
-        <w:spacing w:after="0" w:line="240" w:lineRule="auto"/>
-        <w:rPr>
-          <w:rFonts w:ascii="Roboto Light" w:eastAsia="Times New Roman" w:hAnsi="Roboto Light" w:cs="Calibri"/>
-          <w:b/>
-          <w:lang w:eastAsia="en-CA"/>
-        </w:rPr>
-      </w:pPr>
-      <w:r>
-        <w:rPr>
-          <w:rFonts w:ascii="Roboto Light" w:eastAsia="Times New Roman" w:hAnsi="Roboto Light" w:cs="Calibri"/>
-          <w:b/>
-          <w:lang w:eastAsia="en-CA"/>
-        </w:rPr>
-        <w:t xml:space="preserve">Loss: </w:t>
-      </w:r>
-      <w:r>
-        <w:rPr>
-          <w:rFonts w:ascii="Roboto Light" w:eastAsia="Times New Roman" w:hAnsi="Roboto Light" w:cs="Calibri"/>
-          <w:lang w:eastAsia="en-CA"/>
-        </w:rPr>
-        <w:t>0.3</w:t>
-      </w:r>
-    </w:p>
-    <w:p>
-      <w:pPr>
-        <w:spacing w:after="0" w:line="240" w:lineRule="auto"/>
-        <w:ind w:left="720"/>
-        <w:rPr>
-          <w:rFonts w:ascii="Roboto Light" w:eastAsia="Times New Roman" w:hAnsi="Roboto Light" w:cs="Calibri"/>
-          <w:b/>
-          <w:lang w:eastAsia="en-CA"/>
-        </w:rPr>
-      </w:pPr>
-    </w:p>
-    <w:p>
-      <w:pPr>
-        <w:spacing w:after="0" w:line="240" w:lineRule="auto"/>
-        <w:rPr>
-          <w:rFonts w:ascii="Roboto Light" w:eastAsia="Times New Roman" w:hAnsi="Roboto Light" w:cs="Calibri"/>
-          <w:lang w:eastAsia="en-CA"/>
-        </w:rPr>
-      </w:pPr>
-      <w:r>
-        <w:rPr>
-          <w:rFonts w:ascii="Roboto Light" w:eastAsia="Times New Roman" w:hAnsi="Roboto Light" w:cs="Calibri"/>
-          <w:b/>
-          <w:lang w:eastAsia="en-CA"/>
-        </w:rPr>
-        <w:t xml:space="preserve">Scenario: </w:t>
-      </w:r>
-      <w:r>
-        <w:rPr>
-          <w:rFonts w:ascii="Roboto Light" w:eastAsia="Times New Roman" w:hAnsi="Roboto Light" w:cs="Calibri"/>
-          <w:lang w:eastAsia="en-CA"/>
-        </w:rPr>
-        <w:t xml:space="preserve">Chris becomes busy with other classes and is temporarily unable to contribute. </w:t>
-      </w:r>
-    </w:p>
-    <w:p>
-      <w:pPr>
-        <w:spacing w:after="0" w:line="240" w:lineRule="auto"/>
-        <w:rPr>
-          <w:rFonts w:ascii="Roboto Light" w:eastAsia="Times New Roman" w:hAnsi="Roboto Light" w:cs="Calibri"/>
-          <w:b/>
-          <w:lang w:eastAsia="en-CA"/>
-        </w:rPr>
-      </w:pPr>
-    </w:p>
-    <w:p>
-      <w:pPr>
-        <w:spacing w:after="0" w:line="240" w:lineRule="auto"/>
-        <w:rPr>
-          <w:rFonts w:ascii="Roboto Light" w:eastAsia="Times New Roman" w:hAnsi="Roboto Light" w:cs="Calibri"/>
-          <w:lang w:eastAsia="en-CA"/>
-        </w:rPr>
-      </w:pPr>
-      <w:r>
-        <w:rPr>
-          <w:rFonts w:ascii="Roboto Light" w:eastAsia="Times New Roman" w:hAnsi="Roboto Light" w:cs="Calibri"/>
-          <w:b/>
-          <w:lang w:eastAsia="en-CA"/>
-        </w:rPr>
-        <w:t>Mitigation</w:t>
-      </w:r>
-      <w:r>
-        <w:rPr>
-          <w:rFonts w:ascii="Roboto Light" w:eastAsia="Times New Roman" w:hAnsi="Roboto Light" w:cs="Calibri"/>
-          <w:lang w:eastAsia="en-CA"/>
-        </w:rPr>
-        <w:t xml:space="preserve">: Designate a </w:t>
-      </w:r>
-      <w:r>
-        <w:rPr>
-          <w:rFonts w:ascii="Roboto Light" w:eastAsia="Times New Roman" w:hAnsi="Roboto Light" w:cs="Calibri"/>
-          <w:lang w:eastAsia="en-CA"/>
-        </w:rPr>
-        <w:t>member to fill in for Chris if</w:t>
-      </w:r>
-      <w:r>
-        <w:rPr>
-          <w:rFonts w:ascii="Roboto Light" w:eastAsia="Times New Roman" w:hAnsi="Roboto Light" w:cs="Calibri"/>
-          <w:lang w:eastAsia="en-CA"/>
-        </w:rPr>
-        <w:t xml:space="preserve"> he becomes absent. </w:t>
-      </w:r>
-      <w:r>
-        <w:rPr>
-          <w:rFonts w:ascii="Roboto Light" w:eastAsia="Times New Roman" w:hAnsi="Roboto Light" w:cs="Calibri"/>
-          <w:lang w:eastAsia="en-CA"/>
-        </w:rPr>
-        <w:t>The designated person</w:t>
-      </w:r>
-      <w:r>
-        <w:rPr>
-          <w:rFonts w:ascii="Roboto Light" w:eastAsia="Times New Roman" w:hAnsi="Roboto Light" w:cs="Calibri"/>
-          <w:lang w:eastAsia="en-CA"/>
-        </w:rPr>
-        <w:t xml:space="preserve"> should shadow/pair program with Chris so that both of them understand how the build works. </w:t>
-      </w:r>
-    </w:p>
-    <w:p>
-      <w:pPr>
-        <w:spacing w:after="0" w:line="240" w:lineRule="auto"/>
-        <w:rPr>
-          <w:rFonts w:ascii="Roboto Light" w:eastAsia="Times New Roman" w:hAnsi="Roboto Light" w:cs="Calibri"/>
-          <w:b/>
-          <w:lang w:eastAsia="en-CA"/>
-        </w:rPr>
-      </w:pPr>
-    </w:p>
-    <w:p>
-      <w:pPr>
-        <w:spacing w:after="0" w:line="240" w:lineRule="auto"/>
-        <w:rPr>
-          <w:rFonts w:ascii="Roboto Light" w:eastAsia="Times New Roman" w:hAnsi="Roboto Light" w:cs="Calibri"/>
-          <w:lang w:eastAsia="en-CA"/>
-        </w:rPr>
-      </w:pPr>
-      <w:r>
-        <w:rPr>
-          <w:rFonts w:ascii="Roboto Light" w:eastAsia="Times New Roman" w:hAnsi="Roboto Light" w:cs="Calibri"/>
-          <w:b/>
-          <w:lang w:eastAsia="en-CA"/>
-        </w:rPr>
-        <w:t>Contingency plan:</w:t>
-      </w:r>
-      <w:r>
-        <w:rPr>
-          <w:rFonts w:ascii="Roboto Light" w:eastAsia="Times New Roman" w:hAnsi="Roboto Light" w:cs="Calibri"/>
-          <w:lang w:eastAsia="en-CA"/>
-        </w:rPr>
-        <w:t xml:space="preserve"> </w:t>
-      </w:r>
-      <w:r>
-        <w:rPr>
-          <w:rFonts w:ascii="Roboto Light" w:eastAsia="Times New Roman" w:hAnsi="Roboto Light" w:cs="Calibri"/>
-          <w:lang w:eastAsia="en-CA"/>
-        </w:rPr>
-        <w:t xml:space="preserve">Dylan </w:t>
-      </w:r>
-      <w:proofErr w:type="spellStart"/>
-      <w:r>
-        <w:rPr>
-          <w:rFonts w:ascii="Roboto Light" w:eastAsia="Times New Roman" w:hAnsi="Roboto Light" w:cs="Calibri"/>
-          <w:lang w:eastAsia="en-CA"/>
-        </w:rPr>
-        <w:t>Prefontaine</w:t>
-      </w:r>
-      <w:proofErr w:type="spellEnd"/>
+          <w:rFonts w:ascii="Roboto Light" w:eastAsia="Times New Roman" w:hAnsi="Roboto Light" w:cs="Calibri"/>
+          <w:lang w:eastAsia="en-CA"/>
+        </w:rPr>
+        <w:t>Gaurav Arora</w:t>
+      </w:r>
       <w:r>
         <w:rPr>
           <w:rFonts w:ascii="Roboto Light" w:eastAsia="Times New Roman" w:hAnsi="Roboto Light" w:cs="Calibri"/>
@@ -9070,7 +8810,14 @@
           <w:rFonts w:ascii="Roboto Light" w:eastAsia="Times New Roman" w:hAnsi="Roboto Light" w:cs="Calibri"/>
           <w:lang w:eastAsia="en-CA"/>
         </w:rPr>
-        <w:t>Build Master</w:t>
+        <w:t xml:space="preserve">Build </w:t>
+      </w:r>
+      <w:r>
+        <w:rPr>
+          <w:rFonts w:ascii="Roboto Light" w:eastAsia="Times New Roman" w:hAnsi="Roboto Light" w:cs="Calibri"/>
+          <w:lang w:eastAsia="en-CA"/>
+        </w:rPr>
+        <w:t>Manager</w:t>
       </w:r>
       <w:r>
         <w:rPr>
@@ -9165,47 +8912,7 @@
           <w:szCs w:val="24"/>
           <w:lang w:eastAsia="en-CA"/>
         </w:rPr>
-        <w:t>5.</w:t>
-      </w:r>
-      <w:r>
-        <w:rPr>
-          <w:rFonts w:ascii="Roboto Light" w:hAnsi="Roboto Light"/>
-          <w:color w:val="2F5496" w:themeColor="accent5" w:themeShade="BF"/>
-          <w:sz w:val="24"/>
-          <w:szCs w:val="24"/>
-          <w:lang w:eastAsia="en-CA"/>
-        </w:rPr>
-        <w:t>3</w:t>
-      </w:r>
-      <w:r>
-        <w:rPr>
-          <w:rFonts w:ascii="Roboto Light" w:hAnsi="Roboto Light"/>
-          <w:color w:val="2F5496" w:themeColor="accent5" w:themeShade="BF"/>
-          <w:sz w:val="24"/>
-          <w:szCs w:val="24"/>
-          <w:lang w:eastAsia="en-CA"/>
-        </w:rPr>
-        <w:t>.</w:t>
-      </w:r>
-      <w:r>
-        <w:rPr>
-          <w:rFonts w:ascii="Roboto Light" w:hAnsi="Roboto Light"/>
-          <w:color w:val="2F5496" w:themeColor="accent5" w:themeShade="BF"/>
-          <w:sz w:val="24"/>
-          <w:szCs w:val="24"/>
-          <w:lang w:eastAsia="en-CA"/>
-        </w:rPr>
-        <w:t>1</w:t>
-      </w:r>
-      <w:r>
-        <w:rPr>
-          <w:rFonts w:ascii="Roboto Light" w:hAnsi="Roboto Light"/>
-          <w:color w:val="2F5496" w:themeColor="accent5" w:themeShade="BF"/>
-          <w:sz w:val="24"/>
-          <w:szCs w:val="24"/>
-          <w:lang w:eastAsia="en-CA"/>
-        </w:rPr>
-        <w:t xml:space="preserve"> </w:t>
+        <w:t xml:space="preserve">5.3.1 </w:t>
       </w:r>
       <w:r>
         <w:rPr>
@@ -9414,27 +9121,7 @@
           <w:szCs w:val="24"/>
           <w:lang w:eastAsia="en-CA"/>
         </w:rPr>
-        <w:t>5.</w:t>
-      </w:r>
-      <w:r>
-        <w:rPr>
-          <w:rFonts w:ascii="Roboto Light" w:hAnsi="Roboto Light"/>
-          <w:color w:val="2F5496" w:themeColor="accent5" w:themeShade="BF"/>
-          <w:sz w:val="24"/>
-          <w:szCs w:val="24"/>
-          <w:lang w:eastAsia="en-CA"/>
-        </w:rPr>
-        <w:t>3</w:t>
-      </w:r>
-      <w:r>
-        <w:rPr>
-          <w:rFonts w:ascii="Roboto Light" w:hAnsi="Roboto Light"/>
-          <w:color w:val="2F5496" w:themeColor="accent5" w:themeShade="BF"/>
-          <w:sz w:val="24"/>
-          <w:szCs w:val="24"/>
-          <w:lang w:eastAsia="en-CA"/>
-        </w:rPr>
-        <w:t xml:space="preserve">.2 </w:t>
+        <w:t xml:space="preserve">5.3.2 </w:t>
       </w:r>
       <w:r>
         <w:rPr>
@@ -9714,25 +9401,7 @@
             <w:color w:val="BF8F00" w:themeColor="accent4" w:themeShade="BF"/>
             <w:u w:val="none"/>
           </w:rPr>
-          <w:t>https://github.com/CMPT371Team1/Documentation/blob/ma</w:t>
-        </w:r>
-        <w:r>
-          <w:rPr>
-            <w:rStyle w:val="Hyperlink"/>
-            <w:rFonts w:ascii="Roboto Light" w:hAnsi="Roboto Light"/>
-            <w:color w:val="BF8F00" w:themeColor="accent4" w:themeShade="BF"/>
-            <w:u w:val="none"/>
-          </w:rPr>
-          <w:t>s</w:t>
-        </w:r>
-        <w:r>
-          <w:rPr>
-            <w:rStyle w:val="Hyperlink"/>
-            <w:rFonts w:ascii="Roboto Light" w:hAnsi="Roboto Light"/>
-            <w:color w:val="BF8F00" w:themeColor="accent4" w:themeShade="BF"/>
-            <w:u w:val="none"/>
-          </w:rPr>
-          <w:t>ter/371-MeetingNotes.docx</w:t>
+          <w:t>https://github.com/CMPT371Team1/Documentation/blob/master/371-MeetingNotes.docx</w:t>
         </w:r>
       </w:hyperlink>
     </w:p>
@@ -11385,7 +11054,7 @@
 </file>
 
 <file path=customXml/itemProps1.xml><?xml version="1.0" encoding="utf-8"?>
-<ds:datastoreItem xmlns:ds="http://schemas.openxmlformats.org/officeDocument/2006/customXml" ds:itemID="{D76A819D-A83F-4568-AEB2-476E08617018}">
+<ds:datastoreItem xmlns:ds="http://schemas.openxmlformats.org/officeDocument/2006/customXml" ds:itemID="{77DCEA1F-3126-48EA-8E2E-6025409B7DD9}">
   <ds:schemaRefs>
     <ds:schemaRef ds:uri="http://schemas.openxmlformats.org/officeDocument/2006/bibliography"/>
   </ds:schemaRefs>

</xml_diff>